<commit_message>
upraveny katalog poziadaviek issue #5
</commit_message>
<xml_diff>
--- a/InterneDocs/katalog_poziadaviek.docx
+++ b/InterneDocs/katalog_poziadaviek.docx
@@ -125,7 +125,7 @@
     </w:p>
     <w:p>
       <w:pPr>
-        <w:pStyle w:val="TOCHeading"/>
+        <w:pStyle w:val="Hlavikaobsahu"/>
       </w:pPr>
     </w:p>
     <w:p/>
@@ -139,7 +139,7 @@
     <w:p/>
     <w:p>
       <w:pPr>
-        <w:pStyle w:val="TOCHeading"/>
+        <w:pStyle w:val="Hlavikaobsahu"/>
       </w:pPr>
     </w:p>
     <w:p>
@@ -167,7 +167,7 @@
       <w:sdtContent>
         <w:p>
           <w:pPr>
-            <w:pStyle w:val="TOCHeading"/>
+            <w:pStyle w:val="Hlavikaobsahu"/>
           </w:pPr>
           <w:r>
             <w:t>Contents</w:t>
@@ -175,7 +175,7 @@
         </w:p>
         <w:p>
           <w:pPr>
-            <w:pStyle w:val="TOC1"/>
+            <w:pStyle w:val="Obsah1"/>
             <w:tabs>
               <w:tab w:val="left" w:pos="440"/>
               <w:tab w:val="right" w:leader="dot" w:pos="9016"/>
@@ -198,7 +198,7 @@
           <w:hyperlink w:anchor="_Toc117084788" w:history="1">
             <w:r>
               <w:rPr>
-                <w:rStyle w:val="Hyperlink"/>
+                <w:rStyle w:val="Hypertextovprepojenie"/>
                 <w:noProof/>
               </w:rPr>
               <w:t>1</w:t>
@@ -213,7 +213,7 @@
             </w:r>
             <w:r>
               <w:rPr>
-                <w:rStyle w:val="Hyperlink"/>
+                <w:rStyle w:val="Hypertextovprepojenie"/>
                 <w:noProof/>
               </w:rPr>
               <w:t>Úvod</w:t>
@@ -270,7 +270,7 @@
         </w:p>
         <w:p>
           <w:pPr>
-            <w:pStyle w:val="TOC2"/>
+            <w:pStyle w:val="Obsah2"/>
             <w:tabs>
               <w:tab w:val="left" w:pos="880"/>
               <w:tab w:val="right" w:leader="dot" w:pos="9016"/>
@@ -284,7 +284,7 @@
           <w:hyperlink w:anchor="_Toc117084789" w:history="1">
             <w:r>
               <w:rPr>
-                <w:rStyle w:val="Hyperlink"/>
+                <w:rStyle w:val="Hypertextovprepojenie"/>
                 <w:noProof/>
               </w:rPr>
               <w:t>1.1</w:t>
@@ -299,7 +299,7 @@
             </w:r>
             <w:r>
               <w:rPr>
-                <w:rStyle w:val="Hyperlink"/>
+                <w:rStyle w:val="Hypertextovprepojenie"/>
                 <w:noProof/>
               </w:rPr>
               <w:t>Účel tohto katalógu požiadaviek</w:t>
@@ -356,7 +356,7 @@
         </w:p>
         <w:p>
           <w:pPr>
-            <w:pStyle w:val="TOC2"/>
+            <w:pStyle w:val="Obsah2"/>
             <w:tabs>
               <w:tab w:val="left" w:pos="880"/>
               <w:tab w:val="right" w:leader="dot" w:pos="9016"/>
@@ -370,7 +370,7 @@
           <w:hyperlink w:anchor="_Toc117084790" w:history="1">
             <w:r>
               <w:rPr>
-                <w:rStyle w:val="Hyperlink"/>
+                <w:rStyle w:val="Hypertextovprepojenie"/>
                 <w:noProof/>
               </w:rPr>
               <w:t>1.2</w:t>
@@ -385,7 +385,7 @@
             </w:r>
             <w:r>
               <w:rPr>
-                <w:rStyle w:val="Hyperlink"/>
+                <w:rStyle w:val="Hypertextovprepojenie"/>
                 <w:noProof/>
               </w:rPr>
               <w:t>Rozsah využitia systému</w:t>
@@ -442,7 +442,7 @@
         </w:p>
         <w:p>
           <w:pPr>
-            <w:pStyle w:val="TOC2"/>
+            <w:pStyle w:val="Obsah2"/>
             <w:tabs>
               <w:tab w:val="left" w:pos="880"/>
               <w:tab w:val="right" w:leader="dot" w:pos="9016"/>
@@ -456,7 +456,7 @@
           <w:hyperlink w:anchor="_Toc117084791" w:history="1">
             <w:r>
               <w:rPr>
-                <w:rStyle w:val="Hyperlink"/>
+                <w:rStyle w:val="Hypertextovprepojenie"/>
                 <w:noProof/>
               </w:rPr>
               <w:t>1.3</w:t>
@@ -471,7 +471,7 @@
             </w:r>
             <w:r>
               <w:rPr>
-                <w:rStyle w:val="Hyperlink"/>
+                <w:rStyle w:val="Hypertextovprepojenie"/>
                 <w:noProof/>
               </w:rPr>
               <w:t>Slovník pojmov</w:t>
@@ -528,7 +528,7 @@
         </w:p>
         <w:p>
           <w:pPr>
-            <w:pStyle w:val="TOC2"/>
+            <w:pStyle w:val="Obsah2"/>
             <w:tabs>
               <w:tab w:val="left" w:pos="880"/>
               <w:tab w:val="right" w:leader="dot" w:pos="9016"/>
@@ -542,7 +542,7 @@
           <w:hyperlink w:anchor="_Toc117084792" w:history="1">
             <w:r>
               <w:rPr>
-                <w:rStyle w:val="Hyperlink"/>
+                <w:rStyle w:val="Hypertextovprepojenie"/>
                 <w:noProof/>
               </w:rPr>
               <w:t>1.4</w:t>
@@ -557,7 +557,7 @@
             </w:r>
             <w:r>
               <w:rPr>
-                <w:rStyle w:val="Hyperlink"/>
+                <w:rStyle w:val="Hypertextovprepojenie"/>
                 <w:noProof/>
               </w:rPr>
               <w:t>Prehľad nasledujúcich kapitol</w:t>
@@ -614,7 +614,7 @@
         </w:p>
         <w:p>
           <w:pPr>
-            <w:pStyle w:val="TOC1"/>
+            <w:pStyle w:val="Obsah1"/>
             <w:tabs>
               <w:tab w:val="left" w:pos="440"/>
               <w:tab w:val="right" w:leader="dot" w:pos="9016"/>
@@ -628,7 +628,7 @@
           <w:hyperlink w:anchor="_Toc117084793" w:history="1">
             <w:r>
               <w:rPr>
-                <w:rStyle w:val="Hyperlink"/>
+                <w:rStyle w:val="Hypertextovprepojenie"/>
                 <w:noProof/>
               </w:rPr>
               <w:t>2</w:t>
@@ -643,7 +643,7 @@
             </w:r>
             <w:r>
               <w:rPr>
-                <w:rStyle w:val="Hyperlink"/>
+                <w:rStyle w:val="Hypertextovprepojenie"/>
                 <w:noProof/>
               </w:rPr>
               <w:t>Všeobecný popis</w:t>
@@ -700,7 +700,7 @@
         </w:p>
         <w:p>
           <w:pPr>
-            <w:pStyle w:val="TOC2"/>
+            <w:pStyle w:val="Obsah2"/>
             <w:tabs>
               <w:tab w:val="left" w:pos="880"/>
               <w:tab w:val="right" w:leader="dot" w:pos="9016"/>
@@ -714,7 +714,7 @@
           <w:hyperlink w:anchor="_Toc117084794" w:history="1">
             <w:r>
               <w:rPr>
-                <w:rStyle w:val="Hyperlink"/>
+                <w:rStyle w:val="Hypertextovprepojenie"/>
                 <w:noProof/>
               </w:rPr>
               <w:t>2.1</w:t>
@@ -729,7 +729,7 @@
             </w:r>
             <w:r>
               <w:rPr>
-                <w:rStyle w:val="Hyperlink"/>
+                <w:rStyle w:val="Hypertextovprepojenie"/>
                 <w:noProof/>
               </w:rPr>
               <w:t>Perspektíva systému</w:t>
@@ -786,7 +786,7 @@
         </w:p>
         <w:p>
           <w:pPr>
-            <w:pStyle w:val="TOC2"/>
+            <w:pStyle w:val="Obsah2"/>
             <w:tabs>
               <w:tab w:val="left" w:pos="880"/>
               <w:tab w:val="right" w:leader="dot" w:pos="9016"/>
@@ -800,7 +800,7 @@
           <w:hyperlink w:anchor="_Toc117084795" w:history="1">
             <w:r>
               <w:rPr>
-                <w:rStyle w:val="Hyperlink"/>
+                <w:rStyle w:val="Hypertextovprepojenie"/>
                 <w:noProof/>
               </w:rPr>
               <w:t>2.2</w:t>
@@ -815,7 +815,7 @@
             </w:r>
             <w:r>
               <w:rPr>
-                <w:rStyle w:val="Hyperlink"/>
+                <w:rStyle w:val="Hypertextovprepojenie"/>
                 <w:noProof/>
               </w:rPr>
               <w:t>Funkcie systému</w:t>
@@ -872,7 +872,7 @@
         </w:p>
         <w:p>
           <w:pPr>
-            <w:pStyle w:val="TOC2"/>
+            <w:pStyle w:val="Obsah2"/>
             <w:tabs>
               <w:tab w:val="left" w:pos="880"/>
               <w:tab w:val="right" w:leader="dot" w:pos="9016"/>
@@ -886,7 +886,7 @@
           <w:hyperlink w:anchor="_Toc117084796" w:history="1">
             <w:r>
               <w:rPr>
-                <w:rStyle w:val="Hyperlink"/>
+                <w:rStyle w:val="Hypertextovprepojenie"/>
                 <w:noProof/>
               </w:rPr>
               <w:t>2.3</w:t>
@@ -901,7 +901,7 @@
             </w:r>
             <w:r>
               <w:rPr>
-                <w:rStyle w:val="Hyperlink"/>
+                <w:rStyle w:val="Hypertextovprepojenie"/>
                 <w:noProof/>
               </w:rPr>
               <w:t>Charakteristika používateľa</w:t>
@@ -958,7 +958,7 @@
         </w:p>
         <w:p>
           <w:pPr>
-            <w:pStyle w:val="TOC2"/>
+            <w:pStyle w:val="Obsah2"/>
             <w:tabs>
               <w:tab w:val="left" w:pos="880"/>
               <w:tab w:val="right" w:leader="dot" w:pos="9016"/>
@@ -972,7 +972,7 @@
           <w:hyperlink w:anchor="_Toc117084797" w:history="1">
             <w:r>
               <w:rPr>
-                <w:rStyle w:val="Hyperlink"/>
+                <w:rStyle w:val="Hypertextovprepojenie"/>
                 <w:noProof/>
               </w:rPr>
               <w:t>2.4</w:t>
@@ -987,7 +987,7 @@
             </w:r>
             <w:r>
               <w:rPr>
-                <w:rStyle w:val="Hyperlink"/>
+                <w:rStyle w:val="Hypertextovprepojenie"/>
                 <w:noProof/>
               </w:rPr>
               <w:t>Všeobecné obmedzenia</w:t>
@@ -1044,7 +1044,7 @@
         </w:p>
         <w:p>
           <w:pPr>
-            <w:pStyle w:val="TOC2"/>
+            <w:pStyle w:val="Obsah2"/>
             <w:tabs>
               <w:tab w:val="left" w:pos="880"/>
               <w:tab w:val="right" w:leader="dot" w:pos="9016"/>
@@ -1058,7 +1058,7 @@
           <w:hyperlink w:anchor="_Toc117084798" w:history="1">
             <w:r>
               <w:rPr>
-                <w:rStyle w:val="Hyperlink"/>
+                <w:rStyle w:val="Hypertextovprepojenie"/>
                 <w:noProof/>
               </w:rPr>
               <w:t>2.5</w:t>
@@ -1073,7 +1073,7 @@
             </w:r>
             <w:r>
               <w:rPr>
-                <w:rStyle w:val="Hyperlink"/>
+                <w:rStyle w:val="Hypertextovprepojenie"/>
                 <w:noProof/>
               </w:rPr>
               <w:t>Predpoklady a závislosti</w:t>
@@ -1130,7 +1130,7 @@
         </w:p>
         <w:p>
           <w:pPr>
-            <w:pStyle w:val="TOC1"/>
+            <w:pStyle w:val="Obsah1"/>
             <w:tabs>
               <w:tab w:val="left" w:pos="440"/>
               <w:tab w:val="right" w:leader="dot" w:pos="9016"/>
@@ -1144,7 +1144,7 @@
           <w:hyperlink w:anchor="_Toc117084799" w:history="1">
             <w:r>
               <w:rPr>
-                <w:rStyle w:val="Hyperlink"/>
+                <w:rStyle w:val="Hypertextovprepojenie"/>
                 <w:noProof/>
               </w:rPr>
               <w:t>3</w:t>
@@ -1159,7 +1159,7 @@
             </w:r>
             <w:r>
               <w:rPr>
-                <w:rStyle w:val="Hyperlink"/>
+                <w:rStyle w:val="Hypertextovprepojenie"/>
                 <w:noProof/>
               </w:rPr>
               <w:t>Špecifické požiadavky</w:t>
@@ -1216,7 +1216,7 @@
         </w:p>
         <w:p>
           <w:pPr>
-            <w:pStyle w:val="TOC2"/>
+            <w:pStyle w:val="Obsah2"/>
             <w:tabs>
               <w:tab w:val="left" w:pos="880"/>
               <w:tab w:val="right" w:leader="dot" w:pos="9016"/>
@@ -1230,7 +1230,7 @@
           <w:hyperlink w:anchor="_Toc117084800" w:history="1">
             <w:r>
               <w:rPr>
-                <w:rStyle w:val="Hyperlink"/>
+                <w:rStyle w:val="Hypertextovprepojenie"/>
                 <w:noProof/>
               </w:rPr>
               <w:t>3.1</w:t>
@@ -1245,7 +1245,7 @@
             </w:r>
             <w:r>
               <w:rPr>
-                <w:rStyle w:val="Hyperlink"/>
+                <w:rStyle w:val="Hypertextovprepojenie"/>
                 <w:noProof/>
               </w:rPr>
               <w:t>Prihlasovanie používateľa</w:t>
@@ -1302,7 +1302,7 @@
         </w:p>
         <w:p>
           <w:pPr>
-            <w:pStyle w:val="TOC2"/>
+            <w:pStyle w:val="Obsah2"/>
             <w:tabs>
               <w:tab w:val="left" w:pos="880"/>
               <w:tab w:val="right" w:leader="dot" w:pos="9016"/>
@@ -1316,7 +1316,7 @@
           <w:hyperlink w:anchor="_Toc117084801" w:history="1">
             <w:r>
               <w:rPr>
-                <w:rStyle w:val="Hyperlink"/>
+                <w:rStyle w:val="Hypertextovprepojenie"/>
                 <w:noProof/>
               </w:rPr>
               <w:t>3.2</w:t>
@@ -1331,7 +1331,7 @@
             </w:r>
             <w:r>
               <w:rPr>
-                <w:rStyle w:val="Hyperlink"/>
+                <w:rStyle w:val="Hypertextovprepojenie"/>
                 <w:noProof/>
               </w:rPr>
               <w:t>Užívateľské rozhranie</w:t>
@@ -1388,7 +1388,7 @@
         </w:p>
         <w:p>
           <w:pPr>
-            <w:pStyle w:val="TOC2"/>
+            <w:pStyle w:val="Obsah2"/>
             <w:tabs>
               <w:tab w:val="left" w:pos="880"/>
               <w:tab w:val="right" w:leader="dot" w:pos="9016"/>
@@ -1402,7 +1402,7 @@
           <w:hyperlink w:anchor="_Toc117084802" w:history="1">
             <w:r>
               <w:rPr>
-                <w:rStyle w:val="Hyperlink"/>
+                <w:rStyle w:val="Hypertextovprepojenie"/>
                 <w:noProof/>
               </w:rPr>
               <w:t>3.3</w:t>
@@ -1417,7 +1417,7 @@
             </w:r>
             <w:r>
               <w:rPr>
-                <w:rStyle w:val="Hyperlink"/>
+                <w:rStyle w:val="Hypertextovprepojenie"/>
                 <w:noProof/>
               </w:rPr>
               <w:t>Bezpečnosť, perzistencia a integrita dát</w:t>
@@ -1474,7 +1474,7 @@
         </w:p>
         <w:p>
           <w:pPr>
-            <w:pStyle w:val="TOC2"/>
+            <w:pStyle w:val="Obsah2"/>
             <w:tabs>
               <w:tab w:val="left" w:pos="880"/>
               <w:tab w:val="right" w:leader="dot" w:pos="9016"/>
@@ -1488,7 +1488,7 @@
           <w:hyperlink w:anchor="_Toc117084803" w:history="1">
             <w:r>
               <w:rPr>
-                <w:rStyle w:val="Hyperlink"/>
+                <w:rStyle w:val="Hypertextovprepojenie"/>
                 <w:noProof/>
               </w:rPr>
               <w:t>3.4</w:t>
@@ -1503,7 +1503,7 @@
             </w:r>
             <w:r>
               <w:rPr>
-                <w:rStyle w:val="Hyperlink"/>
+                <w:rStyle w:val="Hypertextovprepojenie"/>
                 <w:noProof/>
               </w:rPr>
               <w:t>Prvotný import a inicializácia</w:t>
@@ -1560,7 +1560,7 @@
         </w:p>
         <w:p>
           <w:pPr>
-            <w:pStyle w:val="TOC2"/>
+            <w:pStyle w:val="Obsah2"/>
             <w:tabs>
               <w:tab w:val="left" w:pos="880"/>
               <w:tab w:val="right" w:leader="dot" w:pos="9016"/>
@@ -1574,7 +1574,7 @@
           <w:hyperlink w:anchor="_Toc117084804" w:history="1">
             <w:r>
               <w:rPr>
-                <w:rStyle w:val="Hyperlink"/>
+                <w:rStyle w:val="Hypertextovprepojenie"/>
                 <w:noProof/>
               </w:rPr>
               <w:t>3.5</w:t>
@@ -1589,7 +1589,7 @@
             </w:r>
             <w:r>
               <w:rPr>
-                <w:rStyle w:val="Hyperlink"/>
+                <w:rStyle w:val="Hypertextovprepojenie"/>
                 <w:noProof/>
               </w:rPr>
               <w:t>Kvalitatívne požiadavky</w:t>
@@ -1646,13 +1646,13 @@
         </w:p>
         <w:p>
           <w:pPr>
-            <w:pStyle w:val="TOC2"/>
+            <w:pStyle w:val="Obsah2"/>
             <w:tabs>
               <w:tab w:val="left" w:pos="660"/>
               <w:tab w:val="right" w:leader="dot" w:pos="9015"/>
             </w:tabs>
             <w:rPr>
-              <w:rStyle w:val="Hyperlink"/>
+              <w:rStyle w:val="Hypertextovprepojenie"/>
               <w:noProof/>
               <w:lang w:eastAsia="ja-JP"/>
             </w:rPr>
@@ -1665,25 +1665,25 @@
     </w:sdt>
     <w:p>
       <w:pPr>
-        <w:pStyle w:val="TOC2"/>
+        <w:pStyle w:val="Obsah2"/>
         <w:tabs>
           <w:tab w:val="left" w:pos="660"/>
           <w:tab w:val="right" w:leader="dot" w:pos="9015"/>
         </w:tabs>
         <w:rPr>
-          <w:rStyle w:val="Hyperlink"/>
+          <w:rStyle w:val="Hypertextovprepojenie"/>
         </w:rPr>
       </w:pPr>
     </w:p>
     <w:p/>
     <w:p>
       <w:pPr>
-        <w:pStyle w:val="Heading1"/>
-      </w:pPr>
-    </w:p>
-    <w:p>
-      <w:pPr>
-        <w:pStyle w:val="Heading1"/>
+        <w:pStyle w:val="Nadpis1"/>
+      </w:pPr>
+    </w:p>
+    <w:p>
+      <w:pPr>
+        <w:pStyle w:val="Nadpis1"/>
       </w:pPr>
     </w:p>
     <w:p/>
@@ -1693,7 +1693,7 @@
     <w:p/>
     <w:p>
       <w:pPr>
-        <w:pStyle w:val="Heading1"/>
+        <w:pStyle w:val="Nadpis1"/>
       </w:pPr>
     </w:p>
     <w:p/>
@@ -1701,12 +1701,12 @@
     <w:p/>
     <w:p>
       <w:pPr>
-        <w:pStyle w:val="Heading1"/>
-      </w:pPr>
-    </w:p>
-    <w:p>
-      <w:pPr>
-        <w:pStyle w:val="Heading1"/>
+        <w:pStyle w:val="Nadpis1"/>
+      </w:pPr>
+    </w:p>
+    <w:p>
+      <w:pPr>
+        <w:pStyle w:val="Nadpis1"/>
         <w:numPr>
           <w:ilvl w:val="0"/>
           <w:numId w:val="12"/>
@@ -1720,7 +1720,7 @@
     </w:p>
     <w:p>
       <w:pPr>
-        <w:pStyle w:val="Heading2"/>
+        <w:pStyle w:val="Nadpis2"/>
         <w:numPr>
           <w:ilvl w:val="1"/>
           <w:numId w:val="12"/>
@@ -1754,7 +1754,7 @@
     </w:p>
     <w:p>
       <w:pPr>
-        <w:pStyle w:val="Heading2"/>
+        <w:pStyle w:val="Nadpis2"/>
         <w:numPr>
           <w:ilvl w:val="1"/>
           <w:numId w:val="12"/>
@@ -1829,7 +1829,7 @@
     </w:p>
     <w:p>
       <w:pPr>
-        <w:pStyle w:val="Heading2"/>
+        <w:pStyle w:val="Nadpis2"/>
         <w:numPr>
           <w:ilvl w:val="1"/>
           <w:numId w:val="12"/>
@@ -1898,7 +1898,13 @@
         <w:t xml:space="preserve">Obmedzenia </w:t>
       </w:r>
       <w:r>
-        <w:t>– Časový úsek ktorý zamestnanec osobitne obdrží, ak neprejde zdravotnou prehliadkou, a potrebuje čas na vyriešenie si zdravotných problémov. Zadávané v mesiacoch.</w:t>
+        <w:t xml:space="preserve">– Časový úsek ktorý zamestnanec osobitne obdrží, ak neprejde zdravotnou prehliadkou, a potrebuje čas na vyriešenie si zdravotných problémov. </w:t>
+      </w:r>
+      <w:r>
+        <w:t>Je určený cieľovým dátum do ktorého odklad platí</w:t>
+      </w:r>
+      <w:r>
+        <w:t>.</w:t>
       </w:r>
     </w:p>
     <w:p>
@@ -1916,7 +1922,7 @@
     <w:p/>
     <w:p>
       <w:pPr>
-        <w:pStyle w:val="Heading2"/>
+        <w:pStyle w:val="Nadpis2"/>
         <w:numPr>
           <w:ilvl w:val="1"/>
           <w:numId w:val="12"/>
@@ -1936,7 +1942,7 @@
     <w:p/>
     <w:p>
       <w:pPr>
-        <w:pStyle w:val="Heading1"/>
+        <w:pStyle w:val="Nadpis1"/>
         <w:numPr>
           <w:ilvl w:val="0"/>
           <w:numId w:val="12"/>
@@ -1950,7 +1956,7 @@
     </w:p>
     <w:p>
       <w:pPr>
-        <w:pStyle w:val="Heading2"/>
+        <w:pStyle w:val="Nadpis2"/>
         <w:numPr>
           <w:ilvl w:val="1"/>
           <w:numId w:val="12"/>
@@ -1980,7 +1986,7 @@
     </w:p>
     <w:p>
       <w:pPr>
-        <w:pStyle w:val="Heading2"/>
+        <w:pStyle w:val="Nadpis2"/>
         <w:numPr>
           <w:ilvl w:val="1"/>
           <w:numId w:val="12"/>
@@ -2039,17 +2045,17 @@
         <w:t>.</w:t>
       </w:r>
       <w:r>
-        <w:t xml:space="preserve"> Po pridaní </w:t>
+        <w:t xml:space="preserve"> Po </w:t>
+      </w:r>
+      <w:r>
+        <w:lastRenderedPageBreak/>
+        <w:t xml:space="preserve">pridaní </w:t>
       </w:r>
       <w:r>
         <w:t>zamestnanca</w:t>
       </w:r>
       <w:r>
-        <w:t xml:space="preserve">, a pridelení mu jeho pozície, oddelenia, zmennosti a mesta, sa zamestnancovi </w:t>
-      </w:r>
-      <w:r>
-        <w:lastRenderedPageBreak/>
-        <w:t>predvolene nastavia potrebné zdravotné prehliadky.</w:t>
+        <w:t>, a pridelení mu jeho pozície, oddelenia, zmennosti a mesta, sa zamestnancovi predvolene nastavia potrebné zdravotné prehliadky.</w:t>
       </w:r>
       <w:r>
         <w:t xml:space="preserve"> Zamestnanci sa potom dajú upravovať</w:t>
@@ -2195,7 +2201,7 @@
     </w:p>
     <w:p>
       <w:pPr>
-        <w:pStyle w:val="Heading2"/>
+        <w:pStyle w:val="Nadpis2"/>
         <w:numPr>
           <w:ilvl w:val="1"/>
           <w:numId w:val="12"/>
@@ -2235,7 +2241,7 @@
     <w:p/>
     <w:p>
       <w:pPr>
-        <w:pStyle w:val="Heading2"/>
+        <w:pStyle w:val="Nadpis2"/>
         <w:numPr>
           <w:ilvl w:val="1"/>
           <w:numId w:val="12"/>
@@ -2255,7 +2261,7 @@
     <w:p/>
     <w:p>
       <w:pPr>
-        <w:pStyle w:val="Heading2"/>
+        <w:pStyle w:val="Nadpis2"/>
         <w:numPr>
           <w:ilvl w:val="1"/>
           <w:numId w:val="12"/>
@@ -2327,7 +2333,7 @@
     <w:p/>
     <w:p>
       <w:pPr>
-        <w:pStyle w:val="Heading1"/>
+        <w:pStyle w:val="Nadpis1"/>
         <w:numPr>
           <w:ilvl w:val="0"/>
           <w:numId w:val="12"/>
@@ -2343,7 +2349,23 @@
     </w:p>
     <w:p>
       <w:pPr>
-        <w:pStyle w:val="Heading2"/>
+        <w:rPr>
+          <w:lang w:val="en-US"/>
+        </w:rPr>
+      </w:pPr>
+      <w:r>
+        <w:t xml:space="preserve">Nepovinné požiadavky sú označené </w:t>
+      </w:r>
+      <w:r>
+        <w:rPr>
+          <w:lang w:val="en-US"/>
+        </w:rPr>
+        <w:t>*.</w:t>
+      </w:r>
+    </w:p>
+    <w:p>
+      <w:pPr>
+        <w:pStyle w:val="Nadpis2"/>
         <w:numPr>
           <w:ilvl w:val="1"/>
           <w:numId w:val="12"/>
@@ -2357,7 +2379,7 @@
     </w:p>
     <w:p>
       <w:pPr>
-        <w:pStyle w:val="ListParagraph"/>
+        <w:pStyle w:val="Odsekzoznamu"/>
         <w:numPr>
           <w:ilvl w:val="0"/>
           <w:numId w:val="16"/>
@@ -2369,7 +2391,7 @@
     </w:p>
     <w:p>
       <w:pPr>
-        <w:pStyle w:val="ListParagraph"/>
+        <w:pStyle w:val="Odsekzoznamu"/>
         <w:numPr>
           <w:ilvl w:val="0"/>
           <w:numId w:val="16"/>
@@ -2390,7 +2412,7 @@
     </w:p>
     <w:p>
       <w:pPr>
-        <w:pStyle w:val="ListParagraph"/>
+        <w:pStyle w:val="Odsekzoznamu"/>
         <w:numPr>
           <w:ilvl w:val="0"/>
           <w:numId w:val="16"/>
@@ -2405,7 +2427,7 @@
     </w:p>
     <w:p>
       <w:pPr>
-        <w:pStyle w:val="ListParagraph"/>
+        <w:pStyle w:val="Odsekzoznamu"/>
         <w:numPr>
           <w:ilvl w:val="0"/>
           <w:numId w:val="16"/>
@@ -2420,7 +2442,7 @@
     </w:p>
     <w:p>
       <w:pPr>
-        <w:pStyle w:val="Heading2"/>
+        <w:pStyle w:val="Nadpis2"/>
         <w:numPr>
           <w:ilvl w:val="1"/>
           <w:numId w:val="12"/>
@@ -2428,13 +2450,14 @@
       </w:pPr>
       <w:bookmarkStart w:id="17" w:name="_Toc117084801"/>
       <w:r>
+        <w:lastRenderedPageBreak/>
         <w:t>Užívateľské rozhranie</w:t>
       </w:r>
       <w:bookmarkEnd w:id="17"/>
     </w:p>
     <w:p>
       <w:pPr>
-        <w:pStyle w:val="ListParagraph"/>
+        <w:pStyle w:val="Odsekzoznamu"/>
         <w:numPr>
           <w:ilvl w:val="0"/>
           <w:numId w:val="15"/>
@@ -2458,7 +2481,7 @@
     </w:p>
     <w:p>
       <w:pPr>
-        <w:pStyle w:val="ListParagraph"/>
+        <w:pStyle w:val="Odsekzoznamu"/>
         <w:numPr>
           <w:ilvl w:val="0"/>
           <w:numId w:val="15"/>
@@ -2482,14 +2505,13 @@
     </w:p>
     <w:p>
       <w:pPr>
-        <w:pStyle w:val="ListParagraph"/>
+        <w:pStyle w:val="Odsekzoznamu"/>
         <w:numPr>
           <w:ilvl w:val="0"/>
           <w:numId w:val="15"/>
         </w:numPr>
       </w:pPr>
       <w:r>
-        <w:lastRenderedPageBreak/>
         <w:t>Zobrazenie zamestnancov sa dá filtrovať podľa všetkých atribútov</w:t>
       </w:r>
       <w:r>
@@ -2501,7 +2523,7 @@
     </w:p>
     <w:p>
       <w:pPr>
-        <w:pStyle w:val="ListParagraph"/>
+        <w:pStyle w:val="Odsekzoznamu"/>
         <w:numPr>
           <w:ilvl w:val="0"/>
           <w:numId w:val="15"/>
@@ -2519,7 +2541,7 @@
     </w:p>
     <w:p>
       <w:pPr>
-        <w:pStyle w:val="ListParagraph"/>
+        <w:pStyle w:val="Odsekzoznamu"/>
         <w:numPr>
           <w:ilvl w:val="0"/>
           <w:numId w:val="15"/>
@@ -2535,7 +2557,7 @@
     </w:p>
     <w:p>
       <w:pPr>
-        <w:pStyle w:val="ListParagraph"/>
+        <w:pStyle w:val="Odsekzoznamu"/>
         <w:numPr>
           <w:ilvl w:val="0"/>
           <w:numId w:val="15"/>
@@ -2554,125 +2576,153 @@
     </w:p>
     <w:p>
       <w:pPr>
-        <w:pStyle w:val="ListParagraph"/>
+        <w:pStyle w:val="Odsekzoznamu"/>
         <w:numPr>
           <w:ilvl w:val="0"/>
           <w:numId w:val="15"/>
         </w:numPr>
       </w:pPr>
       <w:r>
-        <w:t xml:space="preserve">Užívateľ môže pridávať, odoberať a meniť </w:t>
-      </w:r>
-      <w:r>
-        <w:t xml:space="preserve">údaje </w:t>
-      </w:r>
-      <w:r>
-        <w:t xml:space="preserve">zamestnancov v </w:t>
-      </w:r>
-      <w:r>
-        <w:t>aplikácii</w:t>
-      </w:r>
-      <w:r>
-        <w:t>.</w:t>
-      </w:r>
-    </w:p>
-    <w:p>
-      <w:pPr>
-        <w:pStyle w:val="ListParagraph"/>
+        <w:t>Užívateľ môže pridávať</w:t>
+      </w:r>
+      <w:r>
+        <w:t xml:space="preserve"> a mazať zamestnancov </w:t>
+      </w:r>
+      <w:r>
+        <w:t xml:space="preserve">a meniť </w:t>
+      </w:r>
+      <w:r>
+        <w:t xml:space="preserve">ich </w:t>
+      </w:r>
+      <w:r>
+        <w:t>údaje</w:t>
+      </w:r>
+      <w:r>
+        <w:t>: meno, priezvisko (znakový reťazec 50 znakov), ID číslo zamestnanca, nepovinne rodné číslo, zoznam pozícií, zmenností a iných kategórií priradených zamestnancovi.</w:t>
+      </w:r>
+      <w:r>
+        <w:t xml:space="preserve"> Buď vyberie z kategórií, ktoré už systém eviduje alebo zadá novú kategóriu, ktorá sa v systéme vytvorí.</w:t>
+      </w:r>
+    </w:p>
+    <w:p>
+      <w:pPr>
+        <w:pStyle w:val="Odsekzoznamu"/>
         <w:numPr>
           <w:ilvl w:val="0"/>
           <w:numId w:val="15"/>
         </w:numPr>
       </w:pPr>
       <w:r>
-        <w:t xml:space="preserve">Užívateľ môže pridávať, odoberať a meniť pravidlá, ktoré určujú potrebné pracovné </w:t>
-      </w:r>
-      <w:r>
-        <w:tab/>
-      </w:r>
-      <w:r>
-        <w:tab/>
-        <w:t>prehliadky a ich periodicitu.</w:t>
-      </w:r>
-    </w:p>
-    <w:p>
-      <w:pPr>
-        <w:pStyle w:val="ListParagraph"/>
+        <w:t>Pri zmazaní zamestnanca sa zo systému zmažú všetky údaje o jeho zdravotných prehliadkach.</w:t>
+      </w:r>
+    </w:p>
+    <w:p>
+      <w:pPr>
+        <w:pStyle w:val="Odsekzoznamu"/>
         <w:numPr>
           <w:ilvl w:val="0"/>
           <w:numId w:val="15"/>
         </w:numPr>
       </w:pPr>
       <w:r>
-        <w:t xml:space="preserve">Jeden typ pravidla, ktoré určuje potrebné pracovné prehliadky a ich periodicitu je pozícia </w:t>
-      </w:r>
-      <w:r>
-        <w:tab/>
-      </w:r>
-      <w:r>
-        <w:t>zamestnanca. Pravidlo takéhoto typu má každý zamestnanec aspoň jedno.</w:t>
-      </w:r>
-    </w:p>
-    <w:p>
-      <w:pPr>
-        <w:pStyle w:val="ListParagraph"/>
+        <w:t>Užívateľ môže pridávať, odoberať a meniť pravidlá, ktoré určujú potrebné pracovné prehliadky a ich periodicitu</w:t>
+      </w:r>
+      <w:r>
+        <w:t xml:space="preserve"> pre ľubovoľnú kategóriu: pozíciu, zmennosť, alebo inú kategóriu</w:t>
+      </w:r>
+      <w:r>
+        <w:t>.</w:t>
+      </w:r>
+      <w:r>
+        <w:t xml:space="preserve"> Je možné zadať pravidlo aj pre takú kategóriu, ktorú ešte žiaden zamestnanec nemá priradenú</w:t>
+      </w:r>
+      <w:r>
+        <w:t>.</w:t>
+      </w:r>
+    </w:p>
+    <w:p>
+      <w:pPr>
+        <w:pStyle w:val="Odsekzoznamu"/>
         <w:numPr>
           <w:ilvl w:val="0"/>
           <w:numId w:val="15"/>
         </w:numPr>
       </w:pPr>
       <w:r>
-        <w:t xml:space="preserve">Jeden typ pravidla, ktoré určuje potrebné pracovné prehliadky a ich periodicitu je </w:t>
-      </w:r>
-      <w:r>
-        <w:tab/>
-      </w:r>
-      <w:r>
-        <w:tab/>
-      </w:r>
-      <w:r>
-        <w:t>zmennosť zamestnanca. Pravidlo takéhoto typu má každý zamestnanec aspoň jedno.</w:t>
-      </w:r>
-    </w:p>
-    <w:p>
-      <w:pPr>
-        <w:pStyle w:val="ListParagraph"/>
+        <w:t>J</w:t>
+      </w:r>
+      <w:r>
+        <w:t>eden druh lekárskej prehliadky má vo všetkých pravidlách, kde je použitý rovnakú periodicitu a preto je možné periodicitu evidovať priamo v súvislosti s lekárskou prehliadkou a nie pravidlami.</w:t>
+      </w:r>
+    </w:p>
+    <w:p>
+      <w:pPr>
+        <w:pStyle w:val="Odsekzoznamu"/>
         <w:numPr>
           <w:ilvl w:val="0"/>
           <w:numId w:val="15"/>
         </w:numPr>
       </w:pPr>
       <w:r>
-        <w:t>Pravidlo typu pozícia je povinné pre každého zamestnanca.</w:t>
-      </w:r>
-    </w:p>
-    <w:p>
-      <w:pPr>
-        <w:pStyle w:val="ListParagraph"/>
+        <w:t>Každý zamestnanec ma priradenú aspoň jednu pozíciu.</w:t>
+      </w:r>
+    </w:p>
+    <w:p>
+      <w:pPr>
+        <w:pStyle w:val="Odsekzoznamu"/>
         <w:numPr>
           <w:ilvl w:val="0"/>
           <w:numId w:val="15"/>
         </w:numPr>
       </w:pPr>
       <w:r>
-        <w:t>Pravidlo typu zmennosť je povinné pre každého zamestnanca.</w:t>
-      </w:r>
-    </w:p>
-    <w:p>
-      <w:pPr>
-        <w:pStyle w:val="ListParagraph"/>
+        <w:t xml:space="preserve">Každý zamestnanec má priradenú aspoň jednu zmennosť. </w:t>
+      </w:r>
+    </w:p>
+    <w:p>
+      <w:pPr>
+        <w:pStyle w:val="Odsekzoznamu"/>
         <w:numPr>
           <w:ilvl w:val="0"/>
           <w:numId w:val="15"/>
         </w:numPr>
       </w:pPr>
       <w:r>
-        <w:t>Zamestnancovi sa dá pridať obmedzenie (pozri 1.3)</w:t>
-      </w:r>
-    </w:p>
-    <w:p>
-      <w:pPr>
-        <w:pStyle w:val="Heading2"/>
+        <w:t>Každý zamestnanec môže mať pridelený ľubovoľný počet iných kategórií, ale nemusí mať žiadnu.</w:t>
+      </w:r>
+    </w:p>
+    <w:p>
+      <w:pPr>
+        <w:pStyle w:val="Odsekzoznamu"/>
+        <w:numPr>
+          <w:ilvl w:val="0"/>
+          <w:numId w:val="15"/>
+        </w:numPr>
+      </w:pPr>
+      <w:r>
+        <w:t xml:space="preserve">Zamestnancovi sa dá pridať </w:t>
+      </w:r>
+      <w:r>
+        <w:t xml:space="preserve">najviac jedno platné </w:t>
+      </w:r>
+      <w:r>
+        <w:t>obmedzenie (pozri 1.3)</w:t>
+      </w:r>
+      <w:r>
+        <w:t xml:space="preserve">. Systém vypočíta dátum skončenia platnosti obmedzenia podľa najskoršieho dátumu, kedy niektorá prehliadka určená danému zamestnancovi prestala platiť a zadaného počtu mesiacov, používateľ tento vypočítaný dátum môže v prípade potreby korigovať pred uložením obmedzenia do </w:t>
+      </w:r>
+      <w:proofErr w:type="spellStart"/>
+      <w:r>
+        <w:t>db</w:t>
+      </w:r>
+      <w:proofErr w:type="spellEnd"/>
+      <w:r>
+        <w:t>.</w:t>
+      </w:r>
+    </w:p>
+    <w:p>
+      <w:pPr>
+        <w:pStyle w:val="Nadpis2"/>
         <w:numPr>
           <w:ilvl w:val="1"/>
           <w:numId w:val="12"/>
@@ -2680,13 +2730,21 @@
       </w:pPr>
       <w:bookmarkStart w:id="18" w:name="_Toc117084802"/>
       <w:r>
-        <w:t>Bezpečnosť, perzistencia a integrita dát</w:t>
+        <w:t xml:space="preserve">Bezpečnosť, </w:t>
+      </w:r>
+      <w:proofErr w:type="spellStart"/>
+      <w:r>
+        <w:t>perzistencia</w:t>
+      </w:r>
+      <w:proofErr w:type="spellEnd"/>
+      <w:r>
+        <w:t xml:space="preserve"> a integrita dát</w:t>
       </w:r>
       <w:bookmarkEnd w:id="18"/>
     </w:p>
     <w:p>
       <w:pPr>
-        <w:pStyle w:val="ListParagraph"/>
+        <w:pStyle w:val="Odsekzoznamu"/>
         <w:numPr>
           <w:ilvl w:val="0"/>
           <w:numId w:val="20"/>
@@ -2698,7 +2756,7 @@
     </w:p>
     <w:p>
       <w:pPr>
-        <w:pStyle w:val="ListParagraph"/>
+        <w:pStyle w:val="Odsekzoznamu"/>
         <w:numPr>
           <w:ilvl w:val="0"/>
           <w:numId w:val="20"/>
@@ -2717,7 +2775,22 @@
     </w:p>
     <w:p>
       <w:pPr>
-        <w:pStyle w:val="Heading2"/>
+        <w:pStyle w:val="Odsekzoznamu"/>
+        <w:numPr>
+          <w:ilvl w:val="0"/>
+          <w:numId w:val="20"/>
+        </w:numPr>
+      </w:pPr>
+      <w:r>
+        <w:t>V</w:t>
+      </w:r>
+      <w:r>
+        <w:t>šetky akcie, ktoré vedú k zmene údajov systém eviduje pre prípadnú analýzu histórie zmien. (čas, IP adresa, používateľ, akcia)</w:t>
+      </w:r>
+    </w:p>
+    <w:p>
+      <w:pPr>
+        <w:pStyle w:val="Nadpis2"/>
         <w:numPr>
           <w:ilvl w:val="1"/>
           <w:numId w:val="12"/>
@@ -2731,7 +2804,7 @@
     </w:p>
     <w:p>
       <w:pPr>
-        <w:pStyle w:val="ListParagraph"/>
+        <w:pStyle w:val="Odsekzoznamu"/>
         <w:numPr>
           <w:ilvl w:val="0"/>
           <w:numId w:val="18"/>
@@ -2764,88 +2837,68 @@
       <w:r>
         <w:t>.</w:t>
       </w:r>
-    </w:p>
-    <w:p>
-      <w:pPr>
-        <w:pStyle w:val="ListParagraph"/>
+      <w:r>
+        <w:t xml:space="preserve"> Importovať sa budú údaje o zamestnancoch a ich absolvovaných prehliadkach.</w:t>
+      </w:r>
+    </w:p>
+    <w:p>
+      <w:pPr>
+        <w:pStyle w:val="Odsekzoznamu"/>
         <w:numPr>
           <w:ilvl w:val="0"/>
           <w:numId w:val="18"/>
         </w:numPr>
       </w:pPr>
       <w:r>
-        <w:t xml:space="preserve">Aplikácia </w:t>
-      </w:r>
-      <w:r>
-        <w:t xml:space="preserve">pri prvotnom importe </w:t>
-      </w:r>
-      <w:r>
-        <w:t xml:space="preserve">spracuje dáta z </w:t>
-      </w:r>
-      <w:r>
-        <w:t>Excel</w:t>
-      </w:r>
-      <w:r>
-        <w:t xml:space="preserve"> súboru, a vytvorí </w:t>
-      </w:r>
-      <w:r>
-        <w:t>zamestnancov</w:t>
-      </w:r>
-      <w:r>
-        <w:t>.</w:t>
-      </w:r>
-    </w:p>
-    <w:p>
-      <w:pPr>
-        <w:pStyle w:val="ListParagraph"/>
+        <w:t xml:space="preserve">V systéme </w:t>
+      </w:r>
+      <w:r>
+        <w:t>budú</w:t>
+      </w:r>
+      <w:r>
+        <w:t xml:space="preserve"> predpripravené pravidlá </w:t>
+      </w:r>
+      <w:r>
+        <w:t xml:space="preserve">o potrebných prehliadkach na základe </w:t>
+      </w:r>
+      <w:r>
+        <w:t>spracovaných informácií o</w:t>
+      </w:r>
+      <w:r>
+        <w:t xml:space="preserve"> aktuálnych </w:t>
+      </w:r>
+      <w:r>
+        <w:t>štátnych nariaden</w:t>
+      </w:r>
+      <w:r>
+        <w:t>iach (</w:t>
+      </w:r>
+      <w:r>
+        <w:t>doplnková funkcionalita, ktorú sa vývojový tím pokúsi realizovať).</w:t>
+      </w:r>
+    </w:p>
+    <w:p>
+      <w:pPr>
+        <w:pStyle w:val="Odsekzoznamu"/>
         <w:numPr>
           <w:ilvl w:val="0"/>
           <w:numId w:val="18"/>
         </w:numPr>
       </w:pPr>
       <w:r>
-        <w:t xml:space="preserve">V systéme </w:t>
-      </w:r>
-      <w:r>
-        <w:t>budú</w:t>
-      </w:r>
-      <w:r>
-        <w:t xml:space="preserve"> predpripravené pravidlá </w:t>
-      </w:r>
-      <w:r>
-        <w:t xml:space="preserve">o potrebných prehliadkach na základe </w:t>
-      </w:r>
-      <w:r>
-        <w:t>spracovaných informácií o</w:t>
-      </w:r>
-      <w:r>
-        <w:t xml:space="preserve"> aktuálnych </w:t>
-      </w:r>
-      <w:r>
-        <w:t>štátnych nariaden</w:t>
-      </w:r>
-      <w:r>
-        <w:t>iach (</w:t>
-      </w:r>
-      <w:r>
-        <w:t>doplnková funkcionalita, ktorú sa vývojový tím pokúsi realizovať).</w:t>
-      </w:r>
-    </w:p>
-    <w:p>
-      <w:pPr>
-        <w:pStyle w:val="ListParagraph"/>
-        <w:numPr>
-          <w:ilvl w:val="0"/>
-          <w:numId w:val="18"/>
-        </w:numPr>
-      </w:pPr>
+        <w:rPr>
+          <w:lang w:val="en-US"/>
+        </w:rPr>
+        <w:lastRenderedPageBreak/>
+        <w:t xml:space="preserve">* </w:t>
+      </w:r>
       <w:r>
         <w:t>Aplikácia má možnosť exportu do Excel súboru v pôvodnom formáte (rovnaký formát ako formát pre import)</w:t>
       </w:r>
     </w:p>
     <w:p>
       <w:pPr>
-        <w:pStyle w:val="Heading2"/>
+        <w:pStyle w:val="Nadpis2"/>
         <w:numPr>
           <w:ilvl w:val="1"/>
           <w:numId w:val="12"/>
@@ -2859,7 +2912,7 @@
     </w:p>
     <w:p>
       <w:pPr>
-        <w:pStyle w:val="ListParagraph"/>
+        <w:pStyle w:val="Odsekzoznamu"/>
         <w:numPr>
           <w:ilvl w:val="0"/>
           <w:numId w:val="8"/>
@@ -2877,7 +2930,7 @@
     </w:p>
     <w:p>
       <w:pPr>
-        <w:pStyle w:val="ListParagraph"/>
+        <w:pStyle w:val="Odsekzoznamu"/>
         <w:numPr>
           <w:ilvl w:val="0"/>
           <w:numId w:val="8"/>
@@ -2898,7 +2951,7 @@
     </w:p>
     <w:p>
       <w:pPr>
-        <w:pStyle w:val="ListParagraph"/>
+        <w:pStyle w:val="Odsekzoznamu"/>
       </w:pPr>
       <w:r>
         <w:t xml:space="preserve"> </w:t>
@@ -2969,7 +3022,7 @@
         </w:tcPr>
         <w:p>
           <w:pPr>
-            <w:pStyle w:val="Header"/>
+            <w:pStyle w:val="Hlavika"/>
             <w:ind w:left="-115"/>
           </w:pPr>
         </w:p>
@@ -2980,7 +3033,7 @@
         </w:tcPr>
         <w:p>
           <w:pPr>
-            <w:pStyle w:val="Header"/>
+            <w:pStyle w:val="Hlavika"/>
             <w:jc w:val="center"/>
           </w:pPr>
           <w:r>
@@ -3009,7 +3062,7 @@
         </w:tcPr>
         <w:p>
           <w:pPr>
-            <w:pStyle w:val="Header"/>
+            <w:pStyle w:val="Hlavika"/>
             <w:ind w:right="-115"/>
             <w:jc w:val="right"/>
           </w:pPr>
@@ -3019,7 +3072,7 @@
   </w:tbl>
   <w:p>
     <w:pPr>
-      <w:pStyle w:val="Footer"/>
+      <w:pStyle w:val="Pta"/>
     </w:pPr>
   </w:p>
 </w:ftr>
@@ -3077,7 +3130,7 @@
         </w:tcPr>
         <w:p>
           <w:pPr>
-            <w:pStyle w:val="Header"/>
+            <w:pStyle w:val="Hlavika"/>
             <w:ind w:left="-115"/>
           </w:pPr>
         </w:p>
@@ -3088,7 +3141,7 @@
         </w:tcPr>
         <w:p>
           <w:pPr>
-            <w:pStyle w:val="Header"/>
+            <w:pStyle w:val="Hlavika"/>
             <w:jc w:val="center"/>
           </w:pPr>
         </w:p>
@@ -3099,7 +3152,7 @@
         </w:tcPr>
         <w:p>
           <w:pPr>
-            <w:pStyle w:val="Header"/>
+            <w:pStyle w:val="Hlavika"/>
             <w:ind w:right="-115"/>
             <w:jc w:val="right"/>
           </w:pPr>
@@ -3109,7 +3162,7 @@
   </w:tbl>
   <w:p>
     <w:pPr>
-      <w:pStyle w:val="Header"/>
+      <w:pStyle w:val="Hlavika"/>
     </w:pPr>
   </w:p>
 </w:hdr>
@@ -5464,15 +5517,15 @@
     <w:lsdException w:name="Unresolved Mention" w:semiHidden="1" w:unhideWhenUsed="1"/>
     <w:lsdException w:name="Smart Link" w:semiHidden="1" w:unhideWhenUsed="1"/>
   </w:latentStyles>
-  <w:style w:type="paragraph" w:default="1" w:styleId="Normal">
+  <w:style w:type="paragraph" w:default="1" w:styleId="Normlny">
     <w:name w:val="Normal"/>
     <w:qFormat/>
   </w:style>
-  <w:style w:type="paragraph" w:styleId="Heading1">
+  <w:style w:type="paragraph" w:styleId="Nadpis1">
     <w:name w:val="heading 1"/>
-    <w:basedOn w:val="Normal"/>
-    <w:next w:val="Normal"/>
-    <w:link w:val="Heading1Char"/>
+    <w:basedOn w:val="Normlny"/>
+    <w:next w:val="Normlny"/>
+    <w:link w:val="Nadpis1Char"/>
     <w:uiPriority w:val="9"/>
     <w:qFormat/>
     <w:pPr>
@@ -5488,11 +5541,11 @@
       <w:szCs w:val="32"/>
     </w:rPr>
   </w:style>
-  <w:style w:type="paragraph" w:styleId="Heading2">
+  <w:style w:type="paragraph" w:styleId="Nadpis2">
     <w:name w:val="heading 2"/>
-    <w:basedOn w:val="Normal"/>
-    <w:next w:val="Normal"/>
-    <w:link w:val="Heading2Char"/>
+    <w:basedOn w:val="Normlny"/>
+    <w:next w:val="Normlny"/>
+    <w:link w:val="Nadpis2Char"/>
     <w:uiPriority w:val="9"/>
     <w:unhideWhenUsed/>
     <w:qFormat/>
@@ -5510,13 +5563,13 @@
       <w:szCs w:val="26"/>
     </w:rPr>
   </w:style>
-  <w:style w:type="character" w:default="1" w:styleId="DefaultParagraphFont">
+  <w:style w:type="character" w:default="1" w:styleId="Predvolenpsmoodseku">
     <w:name w:val="Default Paragraph Font"/>
     <w:uiPriority w:val="1"/>
     <w:semiHidden/>
     <w:unhideWhenUsed/>
   </w:style>
-  <w:style w:type="table" w:default="1" w:styleId="TableNormal">
+  <w:style w:type="table" w:default="1" w:styleId="Normlnatabuka">
     <w:name w:val="Normal Table"/>
     <w:uiPriority w:val="99"/>
     <w:semiHidden/>
@@ -5531,16 +5584,16 @@
       </w:tblCellMar>
     </w:tblPr>
   </w:style>
-  <w:style w:type="numbering" w:default="1" w:styleId="NoList">
+  <w:style w:type="numbering" w:default="1" w:styleId="Bezzoznamu">
     <w:name w:val="No List"/>
     <w:uiPriority w:val="99"/>
     <w:semiHidden/>
     <w:unhideWhenUsed/>
   </w:style>
-  <w:style w:type="character" w:customStyle="1" w:styleId="Heading1Char">
-    <w:name w:val="Heading 1 Char"/>
-    <w:basedOn w:val="DefaultParagraphFont"/>
-    <w:link w:val="Heading1"/>
+  <w:style w:type="character" w:customStyle="1" w:styleId="Nadpis1Char">
+    <w:name w:val="Nadpis 1 Char"/>
+    <w:basedOn w:val="Predvolenpsmoodseku"/>
+    <w:link w:val="Nadpis1"/>
     <w:uiPriority w:val="9"/>
     <w:rPr>
       <w:rFonts w:asciiTheme="majorHAnsi" w:eastAsiaTheme="majorEastAsia" w:hAnsiTheme="majorHAnsi" w:cstheme="majorBidi"/>
@@ -5549,9 +5602,9 @@
       <w:szCs w:val="32"/>
     </w:rPr>
   </w:style>
-  <w:style w:type="table" w:styleId="TableGrid">
+  <w:style w:type="table" w:styleId="Mriekatabuky">
     <w:name w:val="Table Grid"/>
-    <w:basedOn w:val="TableNormal"/>
+    <w:basedOn w:val="Normlnatabuka"/>
     <w:uiPriority w:val="59"/>
     <w:rsid w:val="00FB4123"/>
     <w:pPr>
@@ -5568,16 +5621,16 @@
       </w:tblBorders>
     </w:tblPr>
   </w:style>
-  <w:style w:type="character" w:customStyle="1" w:styleId="HeaderChar">
-    <w:name w:val="Header Char"/>
-    <w:basedOn w:val="DefaultParagraphFont"/>
-    <w:link w:val="Header"/>
+  <w:style w:type="character" w:customStyle="1" w:styleId="HlavikaChar">
+    <w:name w:val="Hlavička Char"/>
+    <w:basedOn w:val="Predvolenpsmoodseku"/>
+    <w:link w:val="Hlavika"/>
     <w:uiPriority w:val="99"/>
   </w:style>
-  <w:style w:type="paragraph" w:styleId="Header">
+  <w:style w:type="paragraph" w:styleId="Hlavika">
     <w:name w:val="header"/>
-    <w:basedOn w:val="Normal"/>
-    <w:link w:val="HeaderChar"/>
+    <w:basedOn w:val="Normlny"/>
+    <w:link w:val="HlavikaChar"/>
     <w:uiPriority w:val="99"/>
     <w:unhideWhenUsed/>
     <w:pPr>
@@ -5588,16 +5641,16 @@
       <w:spacing w:after="0" w:line="240" w:lineRule="auto"/>
     </w:pPr>
   </w:style>
-  <w:style w:type="character" w:customStyle="1" w:styleId="FooterChar">
-    <w:name w:val="Footer Char"/>
-    <w:basedOn w:val="DefaultParagraphFont"/>
-    <w:link w:val="Footer"/>
+  <w:style w:type="character" w:customStyle="1" w:styleId="PtaChar">
+    <w:name w:val="Päta Char"/>
+    <w:basedOn w:val="Predvolenpsmoodseku"/>
+    <w:link w:val="Pta"/>
     <w:uiPriority w:val="99"/>
   </w:style>
-  <w:style w:type="paragraph" w:styleId="Footer">
+  <w:style w:type="paragraph" w:styleId="Pta">
     <w:name w:val="footer"/>
-    <w:basedOn w:val="Normal"/>
-    <w:link w:val="FooterChar"/>
+    <w:basedOn w:val="Normlny"/>
+    <w:link w:val="PtaChar"/>
     <w:uiPriority w:val="99"/>
     <w:unhideWhenUsed/>
     <w:pPr>
@@ -5608,10 +5661,10 @@
       <w:spacing w:after="0" w:line="240" w:lineRule="auto"/>
     </w:pPr>
   </w:style>
-  <w:style w:type="paragraph" w:styleId="TOCHeading">
+  <w:style w:type="paragraph" w:styleId="Hlavikaobsahu">
     <w:name w:val="TOC Heading"/>
-    <w:basedOn w:val="Heading1"/>
-    <w:next w:val="Normal"/>
+    <w:basedOn w:val="Nadpis1"/>
+    <w:next w:val="Normlny"/>
     <w:uiPriority w:val="39"/>
     <w:unhideWhenUsed/>
     <w:qFormat/>
@@ -5623,10 +5676,10 @@
       <w:lang w:val="en-US"/>
     </w:rPr>
   </w:style>
-  <w:style w:type="paragraph" w:styleId="TOC2">
+  <w:style w:type="paragraph" w:styleId="Obsah2">
     <w:name w:val="toc 2"/>
-    <w:basedOn w:val="Normal"/>
-    <w:next w:val="Normal"/>
+    <w:basedOn w:val="Normlny"/>
+    <w:next w:val="Normlny"/>
     <w:autoRedefine/>
     <w:uiPriority w:val="39"/>
     <w:unhideWhenUsed/>
@@ -5640,10 +5693,10 @@
       <w:lang w:val="en-US"/>
     </w:rPr>
   </w:style>
-  <w:style w:type="paragraph" w:styleId="TOC1">
+  <w:style w:type="paragraph" w:styleId="Obsah1">
     <w:name w:val="toc 1"/>
-    <w:basedOn w:val="Normal"/>
-    <w:next w:val="Normal"/>
+    <w:basedOn w:val="Normlny"/>
+    <w:next w:val="Normlny"/>
     <w:autoRedefine/>
     <w:uiPriority w:val="39"/>
     <w:unhideWhenUsed/>
@@ -5656,10 +5709,10 @@
       <w:lang w:val="en-US"/>
     </w:rPr>
   </w:style>
-  <w:style w:type="paragraph" w:styleId="TOC3">
+  <w:style w:type="paragraph" w:styleId="Obsah3">
     <w:name w:val="toc 3"/>
-    <w:basedOn w:val="Normal"/>
-    <w:next w:val="Normal"/>
+    <w:basedOn w:val="Normlny"/>
+    <w:next w:val="Normlny"/>
     <w:autoRedefine/>
     <w:uiPriority w:val="39"/>
     <w:unhideWhenUsed/>
@@ -5673,9 +5726,9 @@
       <w:lang w:val="en-US"/>
     </w:rPr>
   </w:style>
-  <w:style w:type="character" w:styleId="Hyperlink">
+  <w:style w:type="character" w:styleId="Hypertextovprepojenie">
     <w:name w:val="Hyperlink"/>
-    <w:basedOn w:val="DefaultParagraphFont"/>
+    <w:basedOn w:val="Predvolenpsmoodseku"/>
     <w:uiPriority w:val="99"/>
     <w:unhideWhenUsed/>
     <w:rsid w:val="00C41680"/>
@@ -5684,10 +5737,10 @@
       <w:u w:val="single"/>
     </w:rPr>
   </w:style>
-  <w:style w:type="character" w:customStyle="1" w:styleId="Heading2Char">
-    <w:name w:val="Heading 2 Char"/>
-    <w:basedOn w:val="DefaultParagraphFont"/>
-    <w:link w:val="Heading2"/>
+  <w:style w:type="character" w:customStyle="1" w:styleId="Nadpis2Char">
+    <w:name w:val="Nadpis 2 Char"/>
+    <w:basedOn w:val="Predvolenpsmoodseku"/>
+    <w:link w:val="Nadpis2"/>
     <w:uiPriority w:val="9"/>
     <w:rsid w:val="00983FF0"/>
     <w:rPr>
@@ -5697,7 +5750,7 @@
       <w:szCs w:val="26"/>
     </w:rPr>
   </w:style>
-  <w:style w:type="paragraph" w:styleId="Revision">
+  <w:style w:type="paragraph" w:styleId="Revzia">
     <w:name w:val="Revision"/>
     <w:hidden/>
     <w:uiPriority w:val="99"/>
@@ -5707,15 +5760,31 @@
       <w:spacing w:after="0" w:line="240" w:lineRule="auto"/>
     </w:pPr>
   </w:style>
-  <w:style w:type="paragraph" w:styleId="ListParagraph">
+  <w:style w:type="paragraph" w:styleId="Odsekzoznamu">
     <w:name w:val="List Paragraph"/>
-    <w:basedOn w:val="Normal"/>
+    <w:basedOn w:val="Normlny"/>
     <w:uiPriority w:val="34"/>
     <w:qFormat/>
     <w:pPr>
       <w:ind w:left="720"/>
       <w:contextualSpacing/>
     </w:pPr>
+  </w:style>
+  <w:style w:type="paragraph" w:styleId="Normlnywebov">
+    <w:name w:val="Normal (Web)"/>
+    <w:basedOn w:val="Normlny"/>
+    <w:uiPriority w:val="99"/>
+    <w:unhideWhenUsed/>
+    <w:rsid w:val="00AD34BF"/>
+    <w:pPr>
+      <w:spacing w:before="100" w:beforeAutospacing="1" w:after="100" w:afterAutospacing="1" w:line="240" w:lineRule="auto"/>
+    </w:pPr>
+    <w:rPr>
+      <w:rFonts w:ascii="Times New Roman" w:eastAsia="Times New Roman" w:hAnsi="Times New Roman" w:cs="Times New Roman"/>
+      <w:sz w:val="24"/>
+      <w:szCs w:val="24"/>
+      <w:lang w:eastAsia="sk-SK"/>
+    </w:rPr>
   </w:style>
 </w:styles>
 </file>

</xml_diff>

<commit_message>
Revert "upraveny katalog poziadaviek"
This reverts commit 32221e99d268d60e48675bd56ea597a5c6b9b1f8.
</commit_message>
<xml_diff>
--- a/InterneDocs/katalog_poziadaviek.docx
+++ b/InterneDocs/katalog_poziadaviek.docx
@@ -125,7 +125,7 @@
     </w:p>
     <w:p>
       <w:pPr>
-        <w:pStyle w:val="Hlavikaobsahu"/>
+        <w:pStyle w:val="TOCHeading"/>
       </w:pPr>
     </w:p>
     <w:p/>
@@ -139,7 +139,7 @@
     <w:p/>
     <w:p>
       <w:pPr>
-        <w:pStyle w:val="Hlavikaobsahu"/>
+        <w:pStyle w:val="TOCHeading"/>
       </w:pPr>
     </w:p>
     <w:p>
@@ -167,7 +167,7 @@
       <w:sdtContent>
         <w:p>
           <w:pPr>
-            <w:pStyle w:val="Hlavikaobsahu"/>
+            <w:pStyle w:val="TOCHeading"/>
           </w:pPr>
           <w:r>
             <w:t>Contents</w:t>
@@ -175,7 +175,7 @@
         </w:p>
         <w:p>
           <w:pPr>
-            <w:pStyle w:val="Obsah1"/>
+            <w:pStyle w:val="TOC1"/>
             <w:tabs>
               <w:tab w:val="left" w:pos="440"/>
               <w:tab w:val="right" w:leader="dot" w:pos="9016"/>
@@ -198,7 +198,7 @@
           <w:hyperlink w:anchor="_Toc117084788" w:history="1">
             <w:r>
               <w:rPr>
-                <w:rStyle w:val="Hypertextovprepojenie"/>
+                <w:rStyle w:val="Hyperlink"/>
                 <w:noProof/>
               </w:rPr>
               <w:t>1</w:t>
@@ -213,7 +213,7 @@
             </w:r>
             <w:r>
               <w:rPr>
-                <w:rStyle w:val="Hypertextovprepojenie"/>
+                <w:rStyle w:val="Hyperlink"/>
                 <w:noProof/>
               </w:rPr>
               <w:t>Úvod</w:t>
@@ -270,7 +270,7 @@
         </w:p>
         <w:p>
           <w:pPr>
-            <w:pStyle w:val="Obsah2"/>
+            <w:pStyle w:val="TOC2"/>
             <w:tabs>
               <w:tab w:val="left" w:pos="880"/>
               <w:tab w:val="right" w:leader="dot" w:pos="9016"/>
@@ -284,7 +284,7 @@
           <w:hyperlink w:anchor="_Toc117084789" w:history="1">
             <w:r>
               <w:rPr>
-                <w:rStyle w:val="Hypertextovprepojenie"/>
+                <w:rStyle w:val="Hyperlink"/>
                 <w:noProof/>
               </w:rPr>
               <w:t>1.1</w:t>
@@ -299,7 +299,7 @@
             </w:r>
             <w:r>
               <w:rPr>
-                <w:rStyle w:val="Hypertextovprepojenie"/>
+                <w:rStyle w:val="Hyperlink"/>
                 <w:noProof/>
               </w:rPr>
               <w:t>Účel tohto katalógu požiadaviek</w:t>
@@ -356,7 +356,7 @@
         </w:p>
         <w:p>
           <w:pPr>
-            <w:pStyle w:val="Obsah2"/>
+            <w:pStyle w:val="TOC2"/>
             <w:tabs>
               <w:tab w:val="left" w:pos="880"/>
               <w:tab w:val="right" w:leader="dot" w:pos="9016"/>
@@ -370,7 +370,7 @@
           <w:hyperlink w:anchor="_Toc117084790" w:history="1">
             <w:r>
               <w:rPr>
-                <w:rStyle w:val="Hypertextovprepojenie"/>
+                <w:rStyle w:val="Hyperlink"/>
                 <w:noProof/>
               </w:rPr>
               <w:t>1.2</w:t>
@@ -385,7 +385,7 @@
             </w:r>
             <w:r>
               <w:rPr>
-                <w:rStyle w:val="Hypertextovprepojenie"/>
+                <w:rStyle w:val="Hyperlink"/>
                 <w:noProof/>
               </w:rPr>
               <w:t>Rozsah využitia systému</w:t>
@@ -442,7 +442,7 @@
         </w:p>
         <w:p>
           <w:pPr>
-            <w:pStyle w:val="Obsah2"/>
+            <w:pStyle w:val="TOC2"/>
             <w:tabs>
               <w:tab w:val="left" w:pos="880"/>
               <w:tab w:val="right" w:leader="dot" w:pos="9016"/>
@@ -456,7 +456,7 @@
           <w:hyperlink w:anchor="_Toc117084791" w:history="1">
             <w:r>
               <w:rPr>
-                <w:rStyle w:val="Hypertextovprepojenie"/>
+                <w:rStyle w:val="Hyperlink"/>
                 <w:noProof/>
               </w:rPr>
               <w:t>1.3</w:t>
@@ -471,7 +471,7 @@
             </w:r>
             <w:r>
               <w:rPr>
-                <w:rStyle w:val="Hypertextovprepojenie"/>
+                <w:rStyle w:val="Hyperlink"/>
                 <w:noProof/>
               </w:rPr>
               <w:t>Slovník pojmov</w:t>
@@ -528,7 +528,7 @@
         </w:p>
         <w:p>
           <w:pPr>
-            <w:pStyle w:val="Obsah2"/>
+            <w:pStyle w:val="TOC2"/>
             <w:tabs>
               <w:tab w:val="left" w:pos="880"/>
               <w:tab w:val="right" w:leader="dot" w:pos="9016"/>
@@ -542,7 +542,7 @@
           <w:hyperlink w:anchor="_Toc117084792" w:history="1">
             <w:r>
               <w:rPr>
-                <w:rStyle w:val="Hypertextovprepojenie"/>
+                <w:rStyle w:val="Hyperlink"/>
                 <w:noProof/>
               </w:rPr>
               <w:t>1.4</w:t>
@@ -557,7 +557,7 @@
             </w:r>
             <w:r>
               <w:rPr>
-                <w:rStyle w:val="Hypertextovprepojenie"/>
+                <w:rStyle w:val="Hyperlink"/>
                 <w:noProof/>
               </w:rPr>
               <w:t>Prehľad nasledujúcich kapitol</w:t>
@@ -614,7 +614,7 @@
         </w:p>
         <w:p>
           <w:pPr>
-            <w:pStyle w:val="Obsah1"/>
+            <w:pStyle w:val="TOC1"/>
             <w:tabs>
               <w:tab w:val="left" w:pos="440"/>
               <w:tab w:val="right" w:leader="dot" w:pos="9016"/>
@@ -628,7 +628,7 @@
           <w:hyperlink w:anchor="_Toc117084793" w:history="1">
             <w:r>
               <w:rPr>
-                <w:rStyle w:val="Hypertextovprepojenie"/>
+                <w:rStyle w:val="Hyperlink"/>
                 <w:noProof/>
               </w:rPr>
               <w:t>2</w:t>
@@ -643,7 +643,7 @@
             </w:r>
             <w:r>
               <w:rPr>
-                <w:rStyle w:val="Hypertextovprepojenie"/>
+                <w:rStyle w:val="Hyperlink"/>
                 <w:noProof/>
               </w:rPr>
               <w:t>Všeobecný popis</w:t>
@@ -700,7 +700,7 @@
         </w:p>
         <w:p>
           <w:pPr>
-            <w:pStyle w:val="Obsah2"/>
+            <w:pStyle w:val="TOC2"/>
             <w:tabs>
               <w:tab w:val="left" w:pos="880"/>
               <w:tab w:val="right" w:leader="dot" w:pos="9016"/>
@@ -714,7 +714,7 @@
           <w:hyperlink w:anchor="_Toc117084794" w:history="1">
             <w:r>
               <w:rPr>
-                <w:rStyle w:val="Hypertextovprepojenie"/>
+                <w:rStyle w:val="Hyperlink"/>
                 <w:noProof/>
               </w:rPr>
               <w:t>2.1</w:t>
@@ -729,7 +729,7 @@
             </w:r>
             <w:r>
               <w:rPr>
-                <w:rStyle w:val="Hypertextovprepojenie"/>
+                <w:rStyle w:val="Hyperlink"/>
                 <w:noProof/>
               </w:rPr>
               <w:t>Perspektíva systému</w:t>
@@ -786,7 +786,7 @@
         </w:p>
         <w:p>
           <w:pPr>
-            <w:pStyle w:val="Obsah2"/>
+            <w:pStyle w:val="TOC2"/>
             <w:tabs>
               <w:tab w:val="left" w:pos="880"/>
               <w:tab w:val="right" w:leader="dot" w:pos="9016"/>
@@ -800,7 +800,7 @@
           <w:hyperlink w:anchor="_Toc117084795" w:history="1">
             <w:r>
               <w:rPr>
-                <w:rStyle w:val="Hypertextovprepojenie"/>
+                <w:rStyle w:val="Hyperlink"/>
                 <w:noProof/>
               </w:rPr>
               <w:t>2.2</w:t>
@@ -815,7 +815,7 @@
             </w:r>
             <w:r>
               <w:rPr>
-                <w:rStyle w:val="Hypertextovprepojenie"/>
+                <w:rStyle w:val="Hyperlink"/>
                 <w:noProof/>
               </w:rPr>
               <w:t>Funkcie systému</w:t>
@@ -872,7 +872,7 @@
         </w:p>
         <w:p>
           <w:pPr>
-            <w:pStyle w:val="Obsah2"/>
+            <w:pStyle w:val="TOC2"/>
             <w:tabs>
               <w:tab w:val="left" w:pos="880"/>
               <w:tab w:val="right" w:leader="dot" w:pos="9016"/>
@@ -886,7 +886,7 @@
           <w:hyperlink w:anchor="_Toc117084796" w:history="1">
             <w:r>
               <w:rPr>
-                <w:rStyle w:val="Hypertextovprepojenie"/>
+                <w:rStyle w:val="Hyperlink"/>
                 <w:noProof/>
               </w:rPr>
               <w:t>2.3</w:t>
@@ -901,7 +901,7 @@
             </w:r>
             <w:r>
               <w:rPr>
-                <w:rStyle w:val="Hypertextovprepojenie"/>
+                <w:rStyle w:val="Hyperlink"/>
                 <w:noProof/>
               </w:rPr>
               <w:t>Charakteristika používateľa</w:t>
@@ -958,7 +958,7 @@
         </w:p>
         <w:p>
           <w:pPr>
-            <w:pStyle w:val="Obsah2"/>
+            <w:pStyle w:val="TOC2"/>
             <w:tabs>
               <w:tab w:val="left" w:pos="880"/>
               <w:tab w:val="right" w:leader="dot" w:pos="9016"/>
@@ -972,7 +972,7 @@
           <w:hyperlink w:anchor="_Toc117084797" w:history="1">
             <w:r>
               <w:rPr>
-                <w:rStyle w:val="Hypertextovprepojenie"/>
+                <w:rStyle w:val="Hyperlink"/>
                 <w:noProof/>
               </w:rPr>
               <w:t>2.4</w:t>
@@ -987,7 +987,7 @@
             </w:r>
             <w:r>
               <w:rPr>
-                <w:rStyle w:val="Hypertextovprepojenie"/>
+                <w:rStyle w:val="Hyperlink"/>
                 <w:noProof/>
               </w:rPr>
               <w:t>Všeobecné obmedzenia</w:t>
@@ -1044,7 +1044,7 @@
         </w:p>
         <w:p>
           <w:pPr>
-            <w:pStyle w:val="Obsah2"/>
+            <w:pStyle w:val="TOC2"/>
             <w:tabs>
               <w:tab w:val="left" w:pos="880"/>
               <w:tab w:val="right" w:leader="dot" w:pos="9016"/>
@@ -1058,7 +1058,7 @@
           <w:hyperlink w:anchor="_Toc117084798" w:history="1">
             <w:r>
               <w:rPr>
-                <w:rStyle w:val="Hypertextovprepojenie"/>
+                <w:rStyle w:val="Hyperlink"/>
                 <w:noProof/>
               </w:rPr>
               <w:t>2.5</w:t>
@@ -1073,7 +1073,7 @@
             </w:r>
             <w:r>
               <w:rPr>
-                <w:rStyle w:val="Hypertextovprepojenie"/>
+                <w:rStyle w:val="Hyperlink"/>
                 <w:noProof/>
               </w:rPr>
               <w:t>Predpoklady a závislosti</w:t>
@@ -1130,7 +1130,7 @@
         </w:p>
         <w:p>
           <w:pPr>
-            <w:pStyle w:val="Obsah1"/>
+            <w:pStyle w:val="TOC1"/>
             <w:tabs>
               <w:tab w:val="left" w:pos="440"/>
               <w:tab w:val="right" w:leader="dot" w:pos="9016"/>
@@ -1144,7 +1144,7 @@
           <w:hyperlink w:anchor="_Toc117084799" w:history="1">
             <w:r>
               <w:rPr>
-                <w:rStyle w:val="Hypertextovprepojenie"/>
+                <w:rStyle w:val="Hyperlink"/>
                 <w:noProof/>
               </w:rPr>
               <w:t>3</w:t>
@@ -1159,7 +1159,7 @@
             </w:r>
             <w:r>
               <w:rPr>
-                <w:rStyle w:val="Hypertextovprepojenie"/>
+                <w:rStyle w:val="Hyperlink"/>
                 <w:noProof/>
               </w:rPr>
               <w:t>Špecifické požiadavky</w:t>
@@ -1216,7 +1216,7 @@
         </w:p>
         <w:p>
           <w:pPr>
-            <w:pStyle w:val="Obsah2"/>
+            <w:pStyle w:val="TOC2"/>
             <w:tabs>
               <w:tab w:val="left" w:pos="880"/>
               <w:tab w:val="right" w:leader="dot" w:pos="9016"/>
@@ -1230,7 +1230,7 @@
           <w:hyperlink w:anchor="_Toc117084800" w:history="1">
             <w:r>
               <w:rPr>
-                <w:rStyle w:val="Hypertextovprepojenie"/>
+                <w:rStyle w:val="Hyperlink"/>
                 <w:noProof/>
               </w:rPr>
               <w:t>3.1</w:t>
@@ -1245,7 +1245,7 @@
             </w:r>
             <w:r>
               <w:rPr>
-                <w:rStyle w:val="Hypertextovprepojenie"/>
+                <w:rStyle w:val="Hyperlink"/>
                 <w:noProof/>
               </w:rPr>
               <w:t>Prihlasovanie používateľa</w:t>
@@ -1302,7 +1302,7 @@
         </w:p>
         <w:p>
           <w:pPr>
-            <w:pStyle w:val="Obsah2"/>
+            <w:pStyle w:val="TOC2"/>
             <w:tabs>
               <w:tab w:val="left" w:pos="880"/>
               <w:tab w:val="right" w:leader="dot" w:pos="9016"/>
@@ -1316,7 +1316,7 @@
           <w:hyperlink w:anchor="_Toc117084801" w:history="1">
             <w:r>
               <w:rPr>
-                <w:rStyle w:val="Hypertextovprepojenie"/>
+                <w:rStyle w:val="Hyperlink"/>
                 <w:noProof/>
               </w:rPr>
               <w:t>3.2</w:t>
@@ -1331,7 +1331,7 @@
             </w:r>
             <w:r>
               <w:rPr>
-                <w:rStyle w:val="Hypertextovprepojenie"/>
+                <w:rStyle w:val="Hyperlink"/>
                 <w:noProof/>
               </w:rPr>
               <w:t>Užívateľské rozhranie</w:t>
@@ -1388,7 +1388,7 @@
         </w:p>
         <w:p>
           <w:pPr>
-            <w:pStyle w:val="Obsah2"/>
+            <w:pStyle w:val="TOC2"/>
             <w:tabs>
               <w:tab w:val="left" w:pos="880"/>
               <w:tab w:val="right" w:leader="dot" w:pos="9016"/>
@@ -1402,7 +1402,7 @@
           <w:hyperlink w:anchor="_Toc117084802" w:history="1">
             <w:r>
               <w:rPr>
-                <w:rStyle w:val="Hypertextovprepojenie"/>
+                <w:rStyle w:val="Hyperlink"/>
                 <w:noProof/>
               </w:rPr>
               <w:t>3.3</w:t>
@@ -1417,7 +1417,7 @@
             </w:r>
             <w:r>
               <w:rPr>
-                <w:rStyle w:val="Hypertextovprepojenie"/>
+                <w:rStyle w:val="Hyperlink"/>
                 <w:noProof/>
               </w:rPr>
               <w:t>Bezpečnosť, perzistencia a integrita dát</w:t>
@@ -1474,7 +1474,7 @@
         </w:p>
         <w:p>
           <w:pPr>
-            <w:pStyle w:val="Obsah2"/>
+            <w:pStyle w:val="TOC2"/>
             <w:tabs>
               <w:tab w:val="left" w:pos="880"/>
               <w:tab w:val="right" w:leader="dot" w:pos="9016"/>
@@ -1488,7 +1488,7 @@
           <w:hyperlink w:anchor="_Toc117084803" w:history="1">
             <w:r>
               <w:rPr>
-                <w:rStyle w:val="Hypertextovprepojenie"/>
+                <w:rStyle w:val="Hyperlink"/>
                 <w:noProof/>
               </w:rPr>
               <w:t>3.4</w:t>
@@ -1503,7 +1503,7 @@
             </w:r>
             <w:r>
               <w:rPr>
-                <w:rStyle w:val="Hypertextovprepojenie"/>
+                <w:rStyle w:val="Hyperlink"/>
                 <w:noProof/>
               </w:rPr>
               <w:t>Prvotný import a inicializácia</w:t>
@@ -1560,7 +1560,7 @@
         </w:p>
         <w:p>
           <w:pPr>
-            <w:pStyle w:val="Obsah2"/>
+            <w:pStyle w:val="TOC2"/>
             <w:tabs>
               <w:tab w:val="left" w:pos="880"/>
               <w:tab w:val="right" w:leader="dot" w:pos="9016"/>
@@ -1574,7 +1574,7 @@
           <w:hyperlink w:anchor="_Toc117084804" w:history="1">
             <w:r>
               <w:rPr>
-                <w:rStyle w:val="Hypertextovprepojenie"/>
+                <w:rStyle w:val="Hyperlink"/>
                 <w:noProof/>
               </w:rPr>
               <w:t>3.5</w:t>
@@ -1589,7 +1589,7 @@
             </w:r>
             <w:r>
               <w:rPr>
-                <w:rStyle w:val="Hypertextovprepojenie"/>
+                <w:rStyle w:val="Hyperlink"/>
                 <w:noProof/>
               </w:rPr>
               <w:t>Kvalitatívne požiadavky</w:t>
@@ -1646,13 +1646,13 @@
         </w:p>
         <w:p>
           <w:pPr>
-            <w:pStyle w:val="Obsah2"/>
+            <w:pStyle w:val="TOC2"/>
             <w:tabs>
               <w:tab w:val="left" w:pos="660"/>
               <w:tab w:val="right" w:leader="dot" w:pos="9015"/>
             </w:tabs>
             <w:rPr>
-              <w:rStyle w:val="Hypertextovprepojenie"/>
+              <w:rStyle w:val="Hyperlink"/>
               <w:noProof/>
               <w:lang w:eastAsia="ja-JP"/>
             </w:rPr>
@@ -1665,25 +1665,25 @@
     </w:sdt>
     <w:p>
       <w:pPr>
-        <w:pStyle w:val="Obsah2"/>
+        <w:pStyle w:val="TOC2"/>
         <w:tabs>
           <w:tab w:val="left" w:pos="660"/>
           <w:tab w:val="right" w:leader="dot" w:pos="9015"/>
         </w:tabs>
         <w:rPr>
-          <w:rStyle w:val="Hypertextovprepojenie"/>
+          <w:rStyle w:val="Hyperlink"/>
         </w:rPr>
       </w:pPr>
     </w:p>
     <w:p/>
     <w:p>
       <w:pPr>
-        <w:pStyle w:val="Nadpis1"/>
-      </w:pPr>
-    </w:p>
-    <w:p>
-      <w:pPr>
-        <w:pStyle w:val="Nadpis1"/>
+        <w:pStyle w:val="Heading1"/>
+      </w:pPr>
+    </w:p>
+    <w:p>
+      <w:pPr>
+        <w:pStyle w:val="Heading1"/>
       </w:pPr>
     </w:p>
     <w:p/>
@@ -1693,7 +1693,7 @@
     <w:p/>
     <w:p>
       <w:pPr>
-        <w:pStyle w:val="Nadpis1"/>
+        <w:pStyle w:val="Heading1"/>
       </w:pPr>
     </w:p>
     <w:p/>
@@ -1701,12 +1701,12 @@
     <w:p/>
     <w:p>
       <w:pPr>
-        <w:pStyle w:val="Nadpis1"/>
-      </w:pPr>
-    </w:p>
-    <w:p>
-      <w:pPr>
-        <w:pStyle w:val="Nadpis1"/>
+        <w:pStyle w:val="Heading1"/>
+      </w:pPr>
+    </w:p>
+    <w:p>
+      <w:pPr>
+        <w:pStyle w:val="Heading1"/>
         <w:numPr>
           <w:ilvl w:val="0"/>
           <w:numId w:val="12"/>
@@ -1720,7 +1720,7 @@
     </w:p>
     <w:p>
       <w:pPr>
-        <w:pStyle w:val="Nadpis2"/>
+        <w:pStyle w:val="Heading2"/>
         <w:numPr>
           <w:ilvl w:val="1"/>
           <w:numId w:val="12"/>
@@ -1754,7 +1754,7 @@
     </w:p>
     <w:p>
       <w:pPr>
-        <w:pStyle w:val="Nadpis2"/>
+        <w:pStyle w:val="Heading2"/>
         <w:numPr>
           <w:ilvl w:val="1"/>
           <w:numId w:val="12"/>
@@ -1829,7 +1829,7 @@
     </w:p>
     <w:p>
       <w:pPr>
-        <w:pStyle w:val="Nadpis2"/>
+        <w:pStyle w:val="Heading2"/>
         <w:numPr>
           <w:ilvl w:val="1"/>
           <w:numId w:val="12"/>
@@ -1898,13 +1898,7 @@
         <w:t xml:space="preserve">Obmedzenia </w:t>
       </w:r>
       <w:r>
-        <w:t xml:space="preserve">– Časový úsek ktorý zamestnanec osobitne obdrží, ak neprejde zdravotnou prehliadkou, a potrebuje čas na vyriešenie si zdravotných problémov. </w:t>
-      </w:r>
-      <w:r>
-        <w:t>Je určený cieľovým dátum do ktorého odklad platí</w:t>
-      </w:r>
-      <w:r>
-        <w:t>.</w:t>
+        <w:t>– Časový úsek ktorý zamestnanec osobitne obdrží, ak neprejde zdravotnou prehliadkou, a potrebuje čas na vyriešenie si zdravotných problémov. Zadávané v mesiacoch.</w:t>
       </w:r>
     </w:p>
     <w:p>
@@ -1922,7 +1916,7 @@
     <w:p/>
     <w:p>
       <w:pPr>
-        <w:pStyle w:val="Nadpis2"/>
+        <w:pStyle w:val="Heading2"/>
         <w:numPr>
           <w:ilvl w:val="1"/>
           <w:numId w:val="12"/>
@@ -1942,7 +1936,7 @@
     <w:p/>
     <w:p>
       <w:pPr>
-        <w:pStyle w:val="Nadpis1"/>
+        <w:pStyle w:val="Heading1"/>
         <w:numPr>
           <w:ilvl w:val="0"/>
           <w:numId w:val="12"/>
@@ -1956,7 +1950,7 @@
     </w:p>
     <w:p>
       <w:pPr>
-        <w:pStyle w:val="Nadpis2"/>
+        <w:pStyle w:val="Heading2"/>
         <w:numPr>
           <w:ilvl w:val="1"/>
           <w:numId w:val="12"/>
@@ -1986,7 +1980,7 @@
     </w:p>
     <w:p>
       <w:pPr>
-        <w:pStyle w:val="Nadpis2"/>
+        <w:pStyle w:val="Heading2"/>
         <w:numPr>
           <w:ilvl w:val="1"/>
           <w:numId w:val="12"/>
@@ -2045,17 +2039,17 @@
         <w:t>.</w:t>
       </w:r>
       <w:r>
-        <w:t xml:space="preserve"> Po </w:t>
+        <w:t xml:space="preserve"> Po pridaní </w:t>
+      </w:r>
+      <w:r>
+        <w:t>zamestnanca</w:t>
+      </w:r>
+      <w:r>
+        <w:t xml:space="preserve">, a pridelení mu jeho pozície, oddelenia, zmennosti a mesta, sa zamestnancovi </w:t>
       </w:r>
       <w:r>
         <w:lastRenderedPageBreak/>
-        <w:t xml:space="preserve">pridaní </w:t>
-      </w:r>
-      <w:r>
-        <w:t>zamestnanca</w:t>
-      </w:r>
-      <w:r>
-        <w:t>, a pridelení mu jeho pozície, oddelenia, zmennosti a mesta, sa zamestnancovi predvolene nastavia potrebné zdravotné prehliadky.</w:t>
+        <w:t>predvolene nastavia potrebné zdravotné prehliadky.</w:t>
       </w:r>
       <w:r>
         <w:t xml:space="preserve"> Zamestnanci sa potom dajú upravovať</w:t>
@@ -2201,7 +2195,7 @@
     </w:p>
     <w:p>
       <w:pPr>
-        <w:pStyle w:val="Nadpis2"/>
+        <w:pStyle w:val="Heading2"/>
         <w:numPr>
           <w:ilvl w:val="1"/>
           <w:numId w:val="12"/>
@@ -2241,7 +2235,7 @@
     <w:p/>
     <w:p>
       <w:pPr>
-        <w:pStyle w:val="Nadpis2"/>
+        <w:pStyle w:val="Heading2"/>
         <w:numPr>
           <w:ilvl w:val="1"/>
           <w:numId w:val="12"/>
@@ -2261,7 +2255,7 @@
     <w:p/>
     <w:p>
       <w:pPr>
-        <w:pStyle w:val="Nadpis2"/>
+        <w:pStyle w:val="Heading2"/>
         <w:numPr>
           <w:ilvl w:val="1"/>
           <w:numId w:val="12"/>
@@ -2333,7 +2327,7 @@
     <w:p/>
     <w:p>
       <w:pPr>
-        <w:pStyle w:val="Nadpis1"/>
+        <w:pStyle w:val="Heading1"/>
         <w:numPr>
           <w:ilvl w:val="0"/>
           <w:numId w:val="12"/>
@@ -2349,23 +2343,7 @@
     </w:p>
     <w:p>
       <w:pPr>
-        <w:rPr>
-          <w:lang w:val="en-US"/>
-        </w:rPr>
-      </w:pPr>
-      <w:r>
-        <w:t xml:space="preserve">Nepovinné požiadavky sú označené </w:t>
-      </w:r>
-      <w:r>
-        <w:rPr>
-          <w:lang w:val="en-US"/>
-        </w:rPr>
-        <w:t>*.</w:t>
-      </w:r>
-    </w:p>
-    <w:p>
-      <w:pPr>
-        <w:pStyle w:val="Nadpis2"/>
+        <w:pStyle w:val="Heading2"/>
         <w:numPr>
           <w:ilvl w:val="1"/>
           <w:numId w:val="12"/>
@@ -2379,7 +2357,7 @@
     </w:p>
     <w:p>
       <w:pPr>
-        <w:pStyle w:val="Odsekzoznamu"/>
+        <w:pStyle w:val="ListParagraph"/>
         <w:numPr>
           <w:ilvl w:val="0"/>
           <w:numId w:val="16"/>
@@ -2391,7 +2369,7 @@
     </w:p>
     <w:p>
       <w:pPr>
-        <w:pStyle w:val="Odsekzoznamu"/>
+        <w:pStyle w:val="ListParagraph"/>
         <w:numPr>
           <w:ilvl w:val="0"/>
           <w:numId w:val="16"/>
@@ -2412,7 +2390,7 @@
     </w:p>
     <w:p>
       <w:pPr>
-        <w:pStyle w:val="Odsekzoznamu"/>
+        <w:pStyle w:val="ListParagraph"/>
         <w:numPr>
           <w:ilvl w:val="0"/>
           <w:numId w:val="16"/>
@@ -2427,7 +2405,7 @@
     </w:p>
     <w:p>
       <w:pPr>
-        <w:pStyle w:val="Odsekzoznamu"/>
+        <w:pStyle w:val="ListParagraph"/>
         <w:numPr>
           <w:ilvl w:val="0"/>
           <w:numId w:val="16"/>
@@ -2442,7 +2420,7 @@
     </w:p>
     <w:p>
       <w:pPr>
-        <w:pStyle w:val="Nadpis2"/>
+        <w:pStyle w:val="Heading2"/>
         <w:numPr>
           <w:ilvl w:val="1"/>
           <w:numId w:val="12"/>
@@ -2450,14 +2428,13 @@
       </w:pPr>
       <w:bookmarkStart w:id="17" w:name="_Toc117084801"/>
       <w:r>
-        <w:lastRenderedPageBreak/>
         <w:t>Užívateľské rozhranie</w:t>
       </w:r>
       <w:bookmarkEnd w:id="17"/>
     </w:p>
     <w:p>
       <w:pPr>
-        <w:pStyle w:val="Odsekzoznamu"/>
+        <w:pStyle w:val="ListParagraph"/>
         <w:numPr>
           <w:ilvl w:val="0"/>
           <w:numId w:val="15"/>
@@ -2481,7 +2458,7 @@
     </w:p>
     <w:p>
       <w:pPr>
-        <w:pStyle w:val="Odsekzoznamu"/>
+        <w:pStyle w:val="ListParagraph"/>
         <w:numPr>
           <w:ilvl w:val="0"/>
           <w:numId w:val="15"/>
@@ -2505,13 +2482,14 @@
     </w:p>
     <w:p>
       <w:pPr>
-        <w:pStyle w:val="Odsekzoznamu"/>
+        <w:pStyle w:val="ListParagraph"/>
         <w:numPr>
           <w:ilvl w:val="0"/>
           <w:numId w:val="15"/>
         </w:numPr>
       </w:pPr>
       <w:r>
+        <w:lastRenderedPageBreak/>
         <w:t>Zobrazenie zamestnancov sa dá filtrovať podľa všetkých atribútov</w:t>
       </w:r>
       <w:r>
@@ -2523,7 +2501,7 @@
     </w:p>
     <w:p>
       <w:pPr>
-        <w:pStyle w:val="Odsekzoznamu"/>
+        <w:pStyle w:val="ListParagraph"/>
         <w:numPr>
           <w:ilvl w:val="0"/>
           <w:numId w:val="15"/>
@@ -2541,7 +2519,7 @@
     </w:p>
     <w:p>
       <w:pPr>
-        <w:pStyle w:val="Odsekzoznamu"/>
+        <w:pStyle w:val="ListParagraph"/>
         <w:numPr>
           <w:ilvl w:val="0"/>
           <w:numId w:val="15"/>
@@ -2557,7 +2535,7 @@
     </w:p>
     <w:p>
       <w:pPr>
-        <w:pStyle w:val="Odsekzoznamu"/>
+        <w:pStyle w:val="ListParagraph"/>
         <w:numPr>
           <w:ilvl w:val="0"/>
           <w:numId w:val="15"/>
@@ -2576,153 +2554,125 @@
     </w:p>
     <w:p>
       <w:pPr>
-        <w:pStyle w:val="Odsekzoznamu"/>
+        <w:pStyle w:val="ListParagraph"/>
         <w:numPr>
           <w:ilvl w:val="0"/>
           <w:numId w:val="15"/>
         </w:numPr>
       </w:pPr>
       <w:r>
-        <w:t>Užívateľ môže pridávať</w:t>
-      </w:r>
-      <w:r>
-        <w:t xml:space="preserve"> a mazať zamestnancov </w:t>
-      </w:r>
-      <w:r>
-        <w:t xml:space="preserve">a meniť </w:t>
-      </w:r>
-      <w:r>
-        <w:t xml:space="preserve">ich </w:t>
-      </w:r>
-      <w:r>
-        <w:t>údaje</w:t>
-      </w:r>
-      <w:r>
-        <w:t>: meno, priezvisko (znakový reťazec 50 znakov), ID číslo zamestnanca, nepovinne rodné číslo, zoznam pozícií, zmenností a iných kategórií priradených zamestnancovi.</w:t>
-      </w:r>
-      <w:r>
-        <w:t xml:space="preserve"> Buď vyberie z kategórií, ktoré už systém eviduje alebo zadá novú kategóriu, ktorá sa v systéme vytvorí.</w:t>
-      </w:r>
-    </w:p>
-    <w:p>
-      <w:pPr>
-        <w:pStyle w:val="Odsekzoznamu"/>
+        <w:t xml:space="preserve">Užívateľ môže pridávať, odoberať a meniť </w:t>
+      </w:r>
+      <w:r>
+        <w:t xml:space="preserve">údaje </w:t>
+      </w:r>
+      <w:r>
+        <w:t xml:space="preserve">zamestnancov v </w:t>
+      </w:r>
+      <w:r>
+        <w:t>aplikácii</w:t>
+      </w:r>
+      <w:r>
+        <w:t>.</w:t>
+      </w:r>
+    </w:p>
+    <w:p>
+      <w:pPr>
+        <w:pStyle w:val="ListParagraph"/>
         <w:numPr>
           <w:ilvl w:val="0"/>
           <w:numId w:val="15"/>
         </w:numPr>
       </w:pPr>
       <w:r>
-        <w:t>Pri zmazaní zamestnanca sa zo systému zmažú všetky údaje o jeho zdravotných prehliadkach.</w:t>
-      </w:r>
-    </w:p>
-    <w:p>
-      <w:pPr>
-        <w:pStyle w:val="Odsekzoznamu"/>
+        <w:t xml:space="preserve">Užívateľ môže pridávať, odoberať a meniť pravidlá, ktoré určujú potrebné pracovné </w:t>
+      </w:r>
+      <w:r>
+        <w:tab/>
+      </w:r>
+      <w:r>
+        <w:tab/>
+        <w:t>prehliadky a ich periodicitu.</w:t>
+      </w:r>
+    </w:p>
+    <w:p>
+      <w:pPr>
+        <w:pStyle w:val="ListParagraph"/>
         <w:numPr>
           <w:ilvl w:val="0"/>
           <w:numId w:val="15"/>
         </w:numPr>
       </w:pPr>
       <w:r>
-        <w:t>Užívateľ môže pridávať, odoberať a meniť pravidlá, ktoré určujú potrebné pracovné prehliadky a ich periodicitu</w:t>
-      </w:r>
-      <w:r>
-        <w:t xml:space="preserve"> pre ľubovoľnú kategóriu: pozíciu, zmennosť, alebo inú kategóriu</w:t>
-      </w:r>
-      <w:r>
-        <w:t>.</w:t>
-      </w:r>
-      <w:r>
-        <w:t xml:space="preserve"> Je možné zadať pravidlo aj pre takú kategóriu, ktorú ešte žiaden zamestnanec nemá priradenú</w:t>
-      </w:r>
-      <w:r>
-        <w:t>.</w:t>
-      </w:r>
-    </w:p>
-    <w:p>
-      <w:pPr>
-        <w:pStyle w:val="Odsekzoznamu"/>
+        <w:t xml:space="preserve">Jeden typ pravidla, ktoré určuje potrebné pracovné prehliadky a ich periodicitu je pozícia </w:t>
+      </w:r>
+      <w:r>
+        <w:tab/>
+      </w:r>
+      <w:r>
+        <w:t>zamestnanca. Pravidlo takéhoto typu má každý zamestnanec aspoň jedno.</w:t>
+      </w:r>
+    </w:p>
+    <w:p>
+      <w:pPr>
+        <w:pStyle w:val="ListParagraph"/>
         <w:numPr>
           <w:ilvl w:val="0"/>
           <w:numId w:val="15"/>
         </w:numPr>
       </w:pPr>
       <w:r>
-        <w:t>J</w:t>
-      </w:r>
-      <w:r>
-        <w:t>eden druh lekárskej prehliadky má vo všetkých pravidlách, kde je použitý rovnakú periodicitu a preto je možné periodicitu evidovať priamo v súvislosti s lekárskou prehliadkou a nie pravidlami.</w:t>
-      </w:r>
-    </w:p>
-    <w:p>
-      <w:pPr>
-        <w:pStyle w:val="Odsekzoznamu"/>
+        <w:t xml:space="preserve">Jeden typ pravidla, ktoré určuje potrebné pracovné prehliadky a ich periodicitu je </w:t>
+      </w:r>
+      <w:r>
+        <w:tab/>
+      </w:r>
+      <w:r>
+        <w:tab/>
+      </w:r>
+      <w:r>
+        <w:t>zmennosť zamestnanca. Pravidlo takéhoto typu má každý zamestnanec aspoň jedno.</w:t>
+      </w:r>
+    </w:p>
+    <w:p>
+      <w:pPr>
+        <w:pStyle w:val="ListParagraph"/>
         <w:numPr>
           <w:ilvl w:val="0"/>
           <w:numId w:val="15"/>
         </w:numPr>
       </w:pPr>
       <w:r>
-        <w:t>Každý zamestnanec ma priradenú aspoň jednu pozíciu.</w:t>
-      </w:r>
-    </w:p>
-    <w:p>
-      <w:pPr>
-        <w:pStyle w:val="Odsekzoznamu"/>
+        <w:t>Pravidlo typu pozícia je povinné pre každého zamestnanca.</w:t>
+      </w:r>
+    </w:p>
+    <w:p>
+      <w:pPr>
+        <w:pStyle w:val="ListParagraph"/>
         <w:numPr>
           <w:ilvl w:val="0"/>
           <w:numId w:val="15"/>
         </w:numPr>
       </w:pPr>
       <w:r>
-        <w:t xml:space="preserve">Každý zamestnanec má priradenú aspoň jednu zmennosť. </w:t>
-      </w:r>
-    </w:p>
-    <w:p>
-      <w:pPr>
-        <w:pStyle w:val="Odsekzoznamu"/>
+        <w:t>Pravidlo typu zmennosť je povinné pre každého zamestnanca.</w:t>
+      </w:r>
+    </w:p>
+    <w:p>
+      <w:pPr>
+        <w:pStyle w:val="ListParagraph"/>
         <w:numPr>
           <w:ilvl w:val="0"/>
           <w:numId w:val="15"/>
         </w:numPr>
       </w:pPr>
       <w:r>
-        <w:t>Každý zamestnanec môže mať pridelený ľubovoľný počet iných kategórií, ale nemusí mať žiadnu.</w:t>
-      </w:r>
-    </w:p>
-    <w:p>
-      <w:pPr>
-        <w:pStyle w:val="Odsekzoznamu"/>
-        <w:numPr>
-          <w:ilvl w:val="0"/>
-          <w:numId w:val="15"/>
-        </w:numPr>
-      </w:pPr>
-      <w:r>
-        <w:t xml:space="preserve">Zamestnancovi sa dá pridať </w:t>
-      </w:r>
-      <w:r>
-        <w:t xml:space="preserve">najviac jedno platné </w:t>
-      </w:r>
-      <w:r>
-        <w:t>obmedzenie (pozri 1.3)</w:t>
-      </w:r>
-      <w:r>
-        <w:t xml:space="preserve">. Systém vypočíta dátum skončenia platnosti obmedzenia podľa najskoršieho dátumu, kedy niektorá prehliadka určená danému zamestnancovi prestala platiť a zadaného počtu mesiacov, používateľ tento vypočítaný dátum môže v prípade potreby korigovať pred uložením obmedzenia do </w:t>
-      </w:r>
-      <w:proofErr w:type="spellStart"/>
-      <w:r>
-        <w:t>db</w:t>
-      </w:r>
-      <w:proofErr w:type="spellEnd"/>
-      <w:r>
-        <w:t>.</w:t>
-      </w:r>
-    </w:p>
-    <w:p>
-      <w:pPr>
-        <w:pStyle w:val="Nadpis2"/>
+        <w:t>Zamestnancovi sa dá pridať obmedzenie (pozri 1.3)</w:t>
+      </w:r>
+    </w:p>
+    <w:p>
+      <w:pPr>
+        <w:pStyle w:val="Heading2"/>
         <w:numPr>
           <w:ilvl w:val="1"/>
           <w:numId w:val="12"/>
@@ -2730,21 +2680,13 @@
       </w:pPr>
       <w:bookmarkStart w:id="18" w:name="_Toc117084802"/>
       <w:r>
-        <w:t xml:space="preserve">Bezpečnosť, </w:t>
-      </w:r>
-      <w:proofErr w:type="spellStart"/>
-      <w:r>
-        <w:t>perzistencia</w:t>
-      </w:r>
-      <w:proofErr w:type="spellEnd"/>
-      <w:r>
-        <w:t xml:space="preserve"> a integrita dát</w:t>
+        <w:t>Bezpečnosť, perzistencia a integrita dát</w:t>
       </w:r>
       <w:bookmarkEnd w:id="18"/>
     </w:p>
     <w:p>
       <w:pPr>
-        <w:pStyle w:val="Odsekzoznamu"/>
+        <w:pStyle w:val="ListParagraph"/>
         <w:numPr>
           <w:ilvl w:val="0"/>
           <w:numId w:val="20"/>
@@ -2756,7 +2698,7 @@
     </w:p>
     <w:p>
       <w:pPr>
-        <w:pStyle w:val="Odsekzoznamu"/>
+        <w:pStyle w:val="ListParagraph"/>
         <w:numPr>
           <w:ilvl w:val="0"/>
           <w:numId w:val="20"/>
@@ -2775,22 +2717,7 @@
     </w:p>
     <w:p>
       <w:pPr>
-        <w:pStyle w:val="Odsekzoznamu"/>
-        <w:numPr>
-          <w:ilvl w:val="0"/>
-          <w:numId w:val="20"/>
-        </w:numPr>
-      </w:pPr>
-      <w:r>
-        <w:t>V</w:t>
-      </w:r>
-      <w:r>
-        <w:t>šetky akcie, ktoré vedú k zmene údajov systém eviduje pre prípadnú analýzu histórie zmien. (čas, IP adresa, používateľ, akcia)</w:t>
-      </w:r>
-    </w:p>
-    <w:p>
-      <w:pPr>
-        <w:pStyle w:val="Nadpis2"/>
+        <w:pStyle w:val="Heading2"/>
         <w:numPr>
           <w:ilvl w:val="1"/>
           <w:numId w:val="12"/>
@@ -2804,7 +2731,7 @@
     </w:p>
     <w:p>
       <w:pPr>
-        <w:pStyle w:val="Odsekzoznamu"/>
+        <w:pStyle w:val="ListParagraph"/>
         <w:numPr>
           <w:ilvl w:val="0"/>
           <w:numId w:val="18"/>
@@ -2837,68 +2764,88 @@
       <w:r>
         <w:t>.</w:t>
       </w:r>
-      <w:r>
-        <w:t xml:space="preserve"> Importovať sa budú údaje o zamestnancoch a ich absolvovaných prehliadkach.</w:t>
-      </w:r>
-    </w:p>
-    <w:p>
-      <w:pPr>
-        <w:pStyle w:val="Odsekzoznamu"/>
+    </w:p>
+    <w:p>
+      <w:pPr>
+        <w:pStyle w:val="ListParagraph"/>
         <w:numPr>
           <w:ilvl w:val="0"/>
           <w:numId w:val="18"/>
         </w:numPr>
       </w:pPr>
       <w:r>
-        <w:t xml:space="preserve">V systéme </w:t>
-      </w:r>
-      <w:r>
-        <w:t>budú</w:t>
-      </w:r>
-      <w:r>
-        <w:t xml:space="preserve"> predpripravené pravidlá </w:t>
-      </w:r>
-      <w:r>
-        <w:t xml:space="preserve">o potrebných prehliadkach na základe </w:t>
-      </w:r>
-      <w:r>
-        <w:t>spracovaných informácií o</w:t>
-      </w:r>
-      <w:r>
-        <w:t xml:space="preserve"> aktuálnych </w:t>
-      </w:r>
-      <w:r>
-        <w:t>štátnych nariaden</w:t>
-      </w:r>
-      <w:r>
-        <w:t>iach (</w:t>
-      </w:r>
-      <w:r>
-        <w:t>doplnková funkcionalita, ktorú sa vývojový tím pokúsi realizovať).</w:t>
-      </w:r>
-    </w:p>
-    <w:p>
-      <w:pPr>
-        <w:pStyle w:val="Odsekzoznamu"/>
+        <w:t xml:space="preserve">Aplikácia </w:t>
+      </w:r>
+      <w:r>
+        <w:t xml:space="preserve">pri prvotnom importe </w:t>
+      </w:r>
+      <w:r>
+        <w:t xml:space="preserve">spracuje dáta z </w:t>
+      </w:r>
+      <w:r>
+        <w:t>Excel</w:t>
+      </w:r>
+      <w:r>
+        <w:t xml:space="preserve"> súboru, a vytvorí </w:t>
+      </w:r>
+      <w:r>
+        <w:t>zamestnancov</w:t>
+      </w:r>
+      <w:r>
+        <w:t>.</w:t>
+      </w:r>
+    </w:p>
+    <w:p>
+      <w:pPr>
+        <w:pStyle w:val="ListParagraph"/>
         <w:numPr>
           <w:ilvl w:val="0"/>
           <w:numId w:val="18"/>
         </w:numPr>
       </w:pPr>
       <w:r>
-        <w:rPr>
-          <w:lang w:val="en-US"/>
-        </w:rPr>
-        <w:lastRenderedPageBreak/>
-        <w:t xml:space="preserve">* </w:t>
-      </w:r>
+        <w:t xml:space="preserve">V systéme </w:t>
+      </w:r>
+      <w:r>
+        <w:t>budú</w:t>
+      </w:r>
+      <w:r>
+        <w:t xml:space="preserve"> predpripravené pravidlá </w:t>
+      </w:r>
+      <w:r>
+        <w:t xml:space="preserve">o potrebných prehliadkach na základe </w:t>
+      </w:r>
+      <w:r>
+        <w:t>spracovaných informácií o</w:t>
+      </w:r>
+      <w:r>
+        <w:t xml:space="preserve"> aktuálnych </w:t>
+      </w:r>
+      <w:r>
+        <w:t>štátnych nariaden</w:t>
+      </w:r>
+      <w:r>
+        <w:t>iach (</w:t>
+      </w:r>
+      <w:r>
+        <w:t>doplnková funkcionalita, ktorú sa vývojový tím pokúsi realizovať).</w:t>
+      </w:r>
+    </w:p>
+    <w:p>
+      <w:pPr>
+        <w:pStyle w:val="ListParagraph"/>
+        <w:numPr>
+          <w:ilvl w:val="0"/>
+          <w:numId w:val="18"/>
+        </w:numPr>
+      </w:pPr>
       <w:r>
         <w:t>Aplikácia má možnosť exportu do Excel súboru v pôvodnom formáte (rovnaký formát ako formát pre import)</w:t>
       </w:r>
     </w:p>
     <w:p>
       <w:pPr>
-        <w:pStyle w:val="Nadpis2"/>
+        <w:pStyle w:val="Heading2"/>
         <w:numPr>
           <w:ilvl w:val="1"/>
           <w:numId w:val="12"/>
@@ -2912,7 +2859,7 @@
     </w:p>
     <w:p>
       <w:pPr>
-        <w:pStyle w:val="Odsekzoznamu"/>
+        <w:pStyle w:val="ListParagraph"/>
         <w:numPr>
           <w:ilvl w:val="0"/>
           <w:numId w:val="8"/>
@@ -2930,7 +2877,7 @@
     </w:p>
     <w:p>
       <w:pPr>
-        <w:pStyle w:val="Odsekzoznamu"/>
+        <w:pStyle w:val="ListParagraph"/>
         <w:numPr>
           <w:ilvl w:val="0"/>
           <w:numId w:val="8"/>
@@ -2951,7 +2898,7 @@
     </w:p>
     <w:p>
       <w:pPr>
-        <w:pStyle w:val="Odsekzoznamu"/>
+        <w:pStyle w:val="ListParagraph"/>
       </w:pPr>
       <w:r>
         <w:t xml:space="preserve"> </w:t>
@@ -3022,7 +2969,7 @@
         </w:tcPr>
         <w:p>
           <w:pPr>
-            <w:pStyle w:val="Hlavika"/>
+            <w:pStyle w:val="Header"/>
             <w:ind w:left="-115"/>
           </w:pPr>
         </w:p>
@@ -3033,7 +2980,7 @@
         </w:tcPr>
         <w:p>
           <w:pPr>
-            <w:pStyle w:val="Hlavika"/>
+            <w:pStyle w:val="Header"/>
             <w:jc w:val="center"/>
           </w:pPr>
           <w:r>
@@ -3062,7 +3009,7 @@
         </w:tcPr>
         <w:p>
           <w:pPr>
-            <w:pStyle w:val="Hlavika"/>
+            <w:pStyle w:val="Header"/>
             <w:ind w:right="-115"/>
             <w:jc w:val="right"/>
           </w:pPr>
@@ -3072,7 +3019,7 @@
   </w:tbl>
   <w:p>
     <w:pPr>
-      <w:pStyle w:val="Pta"/>
+      <w:pStyle w:val="Footer"/>
     </w:pPr>
   </w:p>
 </w:ftr>
@@ -3130,7 +3077,7 @@
         </w:tcPr>
         <w:p>
           <w:pPr>
-            <w:pStyle w:val="Hlavika"/>
+            <w:pStyle w:val="Header"/>
             <w:ind w:left="-115"/>
           </w:pPr>
         </w:p>
@@ -3141,7 +3088,7 @@
         </w:tcPr>
         <w:p>
           <w:pPr>
-            <w:pStyle w:val="Hlavika"/>
+            <w:pStyle w:val="Header"/>
             <w:jc w:val="center"/>
           </w:pPr>
         </w:p>
@@ -3152,7 +3099,7 @@
         </w:tcPr>
         <w:p>
           <w:pPr>
-            <w:pStyle w:val="Hlavika"/>
+            <w:pStyle w:val="Header"/>
             <w:ind w:right="-115"/>
             <w:jc w:val="right"/>
           </w:pPr>
@@ -3162,7 +3109,7 @@
   </w:tbl>
   <w:p>
     <w:pPr>
-      <w:pStyle w:val="Hlavika"/>
+      <w:pStyle w:val="Header"/>
     </w:pPr>
   </w:p>
 </w:hdr>
@@ -5517,15 +5464,15 @@
     <w:lsdException w:name="Unresolved Mention" w:semiHidden="1" w:unhideWhenUsed="1"/>
     <w:lsdException w:name="Smart Link" w:semiHidden="1" w:unhideWhenUsed="1"/>
   </w:latentStyles>
-  <w:style w:type="paragraph" w:default="1" w:styleId="Normlny">
+  <w:style w:type="paragraph" w:default="1" w:styleId="Normal">
     <w:name w:val="Normal"/>
     <w:qFormat/>
   </w:style>
-  <w:style w:type="paragraph" w:styleId="Nadpis1">
+  <w:style w:type="paragraph" w:styleId="Heading1">
     <w:name w:val="heading 1"/>
-    <w:basedOn w:val="Normlny"/>
-    <w:next w:val="Normlny"/>
-    <w:link w:val="Nadpis1Char"/>
+    <w:basedOn w:val="Normal"/>
+    <w:next w:val="Normal"/>
+    <w:link w:val="Heading1Char"/>
     <w:uiPriority w:val="9"/>
     <w:qFormat/>
     <w:pPr>
@@ -5541,11 +5488,11 @@
       <w:szCs w:val="32"/>
     </w:rPr>
   </w:style>
-  <w:style w:type="paragraph" w:styleId="Nadpis2">
+  <w:style w:type="paragraph" w:styleId="Heading2">
     <w:name w:val="heading 2"/>
-    <w:basedOn w:val="Normlny"/>
-    <w:next w:val="Normlny"/>
-    <w:link w:val="Nadpis2Char"/>
+    <w:basedOn w:val="Normal"/>
+    <w:next w:val="Normal"/>
+    <w:link w:val="Heading2Char"/>
     <w:uiPriority w:val="9"/>
     <w:unhideWhenUsed/>
     <w:qFormat/>
@@ -5563,13 +5510,13 @@
       <w:szCs w:val="26"/>
     </w:rPr>
   </w:style>
-  <w:style w:type="character" w:default="1" w:styleId="Predvolenpsmoodseku">
+  <w:style w:type="character" w:default="1" w:styleId="DefaultParagraphFont">
     <w:name w:val="Default Paragraph Font"/>
     <w:uiPriority w:val="1"/>
     <w:semiHidden/>
     <w:unhideWhenUsed/>
   </w:style>
-  <w:style w:type="table" w:default="1" w:styleId="Normlnatabuka">
+  <w:style w:type="table" w:default="1" w:styleId="TableNormal">
     <w:name w:val="Normal Table"/>
     <w:uiPriority w:val="99"/>
     <w:semiHidden/>
@@ -5584,16 +5531,16 @@
       </w:tblCellMar>
     </w:tblPr>
   </w:style>
-  <w:style w:type="numbering" w:default="1" w:styleId="Bezzoznamu">
+  <w:style w:type="numbering" w:default="1" w:styleId="NoList">
     <w:name w:val="No List"/>
     <w:uiPriority w:val="99"/>
     <w:semiHidden/>
     <w:unhideWhenUsed/>
   </w:style>
-  <w:style w:type="character" w:customStyle="1" w:styleId="Nadpis1Char">
-    <w:name w:val="Nadpis 1 Char"/>
-    <w:basedOn w:val="Predvolenpsmoodseku"/>
-    <w:link w:val="Nadpis1"/>
+  <w:style w:type="character" w:customStyle="1" w:styleId="Heading1Char">
+    <w:name w:val="Heading 1 Char"/>
+    <w:basedOn w:val="DefaultParagraphFont"/>
+    <w:link w:val="Heading1"/>
     <w:uiPriority w:val="9"/>
     <w:rPr>
       <w:rFonts w:asciiTheme="majorHAnsi" w:eastAsiaTheme="majorEastAsia" w:hAnsiTheme="majorHAnsi" w:cstheme="majorBidi"/>
@@ -5602,9 +5549,9 @@
       <w:szCs w:val="32"/>
     </w:rPr>
   </w:style>
-  <w:style w:type="table" w:styleId="Mriekatabuky">
+  <w:style w:type="table" w:styleId="TableGrid">
     <w:name w:val="Table Grid"/>
-    <w:basedOn w:val="Normlnatabuka"/>
+    <w:basedOn w:val="TableNormal"/>
     <w:uiPriority w:val="59"/>
     <w:rsid w:val="00FB4123"/>
     <w:pPr>
@@ -5621,16 +5568,16 @@
       </w:tblBorders>
     </w:tblPr>
   </w:style>
-  <w:style w:type="character" w:customStyle="1" w:styleId="HlavikaChar">
-    <w:name w:val="Hlavička Char"/>
-    <w:basedOn w:val="Predvolenpsmoodseku"/>
-    <w:link w:val="Hlavika"/>
+  <w:style w:type="character" w:customStyle="1" w:styleId="HeaderChar">
+    <w:name w:val="Header Char"/>
+    <w:basedOn w:val="DefaultParagraphFont"/>
+    <w:link w:val="Header"/>
     <w:uiPriority w:val="99"/>
   </w:style>
-  <w:style w:type="paragraph" w:styleId="Hlavika">
+  <w:style w:type="paragraph" w:styleId="Header">
     <w:name w:val="header"/>
-    <w:basedOn w:val="Normlny"/>
-    <w:link w:val="HlavikaChar"/>
+    <w:basedOn w:val="Normal"/>
+    <w:link w:val="HeaderChar"/>
     <w:uiPriority w:val="99"/>
     <w:unhideWhenUsed/>
     <w:pPr>
@@ -5641,16 +5588,16 @@
       <w:spacing w:after="0" w:line="240" w:lineRule="auto"/>
     </w:pPr>
   </w:style>
-  <w:style w:type="character" w:customStyle="1" w:styleId="PtaChar">
-    <w:name w:val="Päta Char"/>
-    <w:basedOn w:val="Predvolenpsmoodseku"/>
-    <w:link w:val="Pta"/>
+  <w:style w:type="character" w:customStyle="1" w:styleId="FooterChar">
+    <w:name w:val="Footer Char"/>
+    <w:basedOn w:val="DefaultParagraphFont"/>
+    <w:link w:val="Footer"/>
     <w:uiPriority w:val="99"/>
   </w:style>
-  <w:style w:type="paragraph" w:styleId="Pta">
+  <w:style w:type="paragraph" w:styleId="Footer">
     <w:name w:val="footer"/>
-    <w:basedOn w:val="Normlny"/>
-    <w:link w:val="PtaChar"/>
+    <w:basedOn w:val="Normal"/>
+    <w:link w:val="FooterChar"/>
     <w:uiPriority w:val="99"/>
     <w:unhideWhenUsed/>
     <w:pPr>
@@ -5661,10 +5608,10 @@
       <w:spacing w:after="0" w:line="240" w:lineRule="auto"/>
     </w:pPr>
   </w:style>
-  <w:style w:type="paragraph" w:styleId="Hlavikaobsahu">
+  <w:style w:type="paragraph" w:styleId="TOCHeading">
     <w:name w:val="TOC Heading"/>
-    <w:basedOn w:val="Nadpis1"/>
-    <w:next w:val="Normlny"/>
+    <w:basedOn w:val="Heading1"/>
+    <w:next w:val="Normal"/>
     <w:uiPriority w:val="39"/>
     <w:unhideWhenUsed/>
     <w:qFormat/>
@@ -5676,10 +5623,10 @@
       <w:lang w:val="en-US"/>
     </w:rPr>
   </w:style>
-  <w:style w:type="paragraph" w:styleId="Obsah2">
+  <w:style w:type="paragraph" w:styleId="TOC2">
     <w:name w:val="toc 2"/>
-    <w:basedOn w:val="Normlny"/>
-    <w:next w:val="Normlny"/>
+    <w:basedOn w:val="Normal"/>
+    <w:next w:val="Normal"/>
     <w:autoRedefine/>
     <w:uiPriority w:val="39"/>
     <w:unhideWhenUsed/>
@@ -5693,10 +5640,10 @@
       <w:lang w:val="en-US"/>
     </w:rPr>
   </w:style>
-  <w:style w:type="paragraph" w:styleId="Obsah1">
+  <w:style w:type="paragraph" w:styleId="TOC1">
     <w:name w:val="toc 1"/>
-    <w:basedOn w:val="Normlny"/>
-    <w:next w:val="Normlny"/>
+    <w:basedOn w:val="Normal"/>
+    <w:next w:val="Normal"/>
     <w:autoRedefine/>
     <w:uiPriority w:val="39"/>
     <w:unhideWhenUsed/>
@@ -5709,10 +5656,10 @@
       <w:lang w:val="en-US"/>
     </w:rPr>
   </w:style>
-  <w:style w:type="paragraph" w:styleId="Obsah3">
+  <w:style w:type="paragraph" w:styleId="TOC3">
     <w:name w:val="toc 3"/>
-    <w:basedOn w:val="Normlny"/>
-    <w:next w:val="Normlny"/>
+    <w:basedOn w:val="Normal"/>
+    <w:next w:val="Normal"/>
     <w:autoRedefine/>
     <w:uiPriority w:val="39"/>
     <w:unhideWhenUsed/>
@@ -5726,9 +5673,9 @@
       <w:lang w:val="en-US"/>
     </w:rPr>
   </w:style>
-  <w:style w:type="character" w:styleId="Hypertextovprepojenie">
+  <w:style w:type="character" w:styleId="Hyperlink">
     <w:name w:val="Hyperlink"/>
-    <w:basedOn w:val="Predvolenpsmoodseku"/>
+    <w:basedOn w:val="DefaultParagraphFont"/>
     <w:uiPriority w:val="99"/>
     <w:unhideWhenUsed/>
     <w:rsid w:val="00C41680"/>
@@ -5737,10 +5684,10 @@
       <w:u w:val="single"/>
     </w:rPr>
   </w:style>
-  <w:style w:type="character" w:customStyle="1" w:styleId="Nadpis2Char">
-    <w:name w:val="Nadpis 2 Char"/>
-    <w:basedOn w:val="Predvolenpsmoodseku"/>
-    <w:link w:val="Nadpis2"/>
+  <w:style w:type="character" w:customStyle="1" w:styleId="Heading2Char">
+    <w:name w:val="Heading 2 Char"/>
+    <w:basedOn w:val="DefaultParagraphFont"/>
+    <w:link w:val="Heading2"/>
     <w:uiPriority w:val="9"/>
     <w:rsid w:val="00983FF0"/>
     <w:rPr>
@@ -5750,7 +5697,7 @@
       <w:szCs w:val="26"/>
     </w:rPr>
   </w:style>
-  <w:style w:type="paragraph" w:styleId="Revzia">
+  <w:style w:type="paragraph" w:styleId="Revision">
     <w:name w:val="Revision"/>
     <w:hidden/>
     <w:uiPriority w:val="99"/>
@@ -5760,31 +5707,15 @@
       <w:spacing w:after="0" w:line="240" w:lineRule="auto"/>
     </w:pPr>
   </w:style>
-  <w:style w:type="paragraph" w:styleId="Odsekzoznamu">
+  <w:style w:type="paragraph" w:styleId="ListParagraph">
     <w:name w:val="List Paragraph"/>
-    <w:basedOn w:val="Normlny"/>
+    <w:basedOn w:val="Normal"/>
     <w:uiPriority w:val="34"/>
     <w:qFormat/>
     <w:pPr>
       <w:ind w:left="720"/>
       <w:contextualSpacing/>
     </w:pPr>
-  </w:style>
-  <w:style w:type="paragraph" w:styleId="Normlnywebov">
-    <w:name w:val="Normal (Web)"/>
-    <w:basedOn w:val="Normlny"/>
-    <w:uiPriority w:val="99"/>
-    <w:unhideWhenUsed/>
-    <w:rsid w:val="00AD34BF"/>
-    <w:pPr>
-      <w:spacing w:before="100" w:beforeAutospacing="1" w:after="100" w:afterAutospacing="1" w:line="240" w:lineRule="auto"/>
-    </w:pPr>
-    <w:rPr>
-      <w:rFonts w:ascii="Times New Roman" w:eastAsia="Times New Roman" w:hAnsi="Times New Roman" w:cs="Times New Roman"/>
-      <w:sz w:val="24"/>
-      <w:szCs w:val="24"/>
-      <w:lang w:eastAsia="sk-SK"/>
-    </w:rPr>
   </w:style>
 </w:styles>
 </file>

</xml_diff>